<commit_message>
feat: added additional knowledge
</commit_message>
<xml_diff>
--- a/EntireSixMonthsStepByStepPlan.docx
+++ b/EntireSixMonthsStepByStepPlan.docx
@@ -124,14 +124,50 @@
           <w:bCs/>
           <w:color w:val="385623" w:themeColor="accent6" w:themeShade="80"/>
         </w:rPr>
-        <w:t xml:space="preserve"> TS , React , NextJs , NodeJs(For Knowledge) ,</w:t>
-      </w:r>
+        <w:t xml:space="preserve"> TS , React , </w:t>
+      </w:r>
+      <w:proofErr w:type="spellStart"/>
       <w:r>
         <w:rPr>
           <w:b/>
           <w:bCs/>
           <w:color w:val="385623" w:themeColor="accent6" w:themeShade="80"/>
         </w:rPr>
+        <w:t>NextJs</w:t>
+      </w:r>
+      <w:proofErr w:type="spellEnd"/>
+      <w:r>
+        <w:rPr>
+          <w:b/>
+          <w:bCs/>
+          <w:color w:val="385623" w:themeColor="accent6" w:themeShade="80"/>
+        </w:rPr>
+        <w:t xml:space="preserve"> , </w:t>
+      </w:r>
+      <w:proofErr w:type="spellStart"/>
+      <w:r>
+        <w:rPr>
+          <w:b/>
+          <w:bCs/>
+          <w:color w:val="385623" w:themeColor="accent6" w:themeShade="80"/>
+        </w:rPr>
+        <w:t>NodeJs</w:t>
+      </w:r>
+      <w:proofErr w:type="spellEnd"/>
+      <w:r>
+        <w:rPr>
+          <w:b/>
+          <w:bCs/>
+          <w:color w:val="385623" w:themeColor="accent6" w:themeShade="80"/>
+        </w:rPr>
+        <w:t>(For Knowledge) ,</w:t>
+      </w:r>
+      <w:r>
+        <w:rPr>
+          <w:b/>
+          <w:bCs/>
+          <w:color w:val="385623" w:themeColor="accent6" w:themeShade="80"/>
+        </w:rPr>
         <w:t xml:space="preserve"> MongoDB , DSA , </w:t>
       </w:r>
       <w:r>
@@ -140,7 +176,61 @@
           <w:bCs/>
           <w:color w:val="385623" w:themeColor="accent6" w:themeShade="80"/>
         </w:rPr>
-        <w:t xml:space="preserve"> FrontEnd SystemDesign , [BigFrontEnd]</w:t>
+        <w:t xml:space="preserve"> </w:t>
+      </w:r>
+      <w:proofErr w:type="spellStart"/>
+      <w:r>
+        <w:rPr>
+          <w:b/>
+          <w:bCs/>
+          <w:color w:val="385623" w:themeColor="accent6" w:themeShade="80"/>
+        </w:rPr>
+        <w:t>FrontEnd</w:t>
+      </w:r>
+      <w:proofErr w:type="spellEnd"/>
+      <w:r>
+        <w:rPr>
+          <w:b/>
+          <w:bCs/>
+          <w:color w:val="385623" w:themeColor="accent6" w:themeShade="80"/>
+        </w:rPr>
+        <w:t xml:space="preserve"> </w:t>
+      </w:r>
+      <w:proofErr w:type="spellStart"/>
+      <w:r>
+        <w:rPr>
+          <w:b/>
+          <w:bCs/>
+          <w:color w:val="385623" w:themeColor="accent6" w:themeShade="80"/>
+        </w:rPr>
+        <w:t>SystemDesign</w:t>
+      </w:r>
+      <w:proofErr w:type="spellEnd"/>
+      <w:r>
+        <w:rPr>
+          <w:b/>
+          <w:bCs/>
+          <w:color w:val="385623" w:themeColor="accent6" w:themeShade="80"/>
+        </w:rPr>
+        <w:t xml:space="preserve"> , [</w:t>
+      </w:r>
+      <w:proofErr w:type="spellStart"/>
+      <w:r>
+        <w:rPr>
+          <w:b/>
+          <w:bCs/>
+          <w:color w:val="385623" w:themeColor="accent6" w:themeShade="80"/>
+        </w:rPr>
+        <w:t>BigFrontEnd</w:t>
+      </w:r>
+      <w:proofErr w:type="spellEnd"/>
+      <w:r>
+        <w:rPr>
+          <w:b/>
+          <w:bCs/>
+          <w:color w:val="385623" w:themeColor="accent6" w:themeShade="80"/>
+        </w:rPr>
+        <w:t>]</w:t>
       </w:r>
       <w:r>
         <w:rPr>
@@ -261,11 +351,16 @@
         <w:t>LinkedIn</w:t>
       </w:r>
       <w:r>
-        <w:t xml:space="preserve"> Post</w:t>
+        <w:t xml:space="preserve"> </w:t>
+      </w:r>
+      <w:proofErr w:type="spellStart"/>
+      <w:r>
+        <w:t>Post</w:t>
       </w:r>
       <w:r>
         <w:t>,phone</w:t>
       </w:r>
+      <w:proofErr w:type="spellEnd"/>
       <w:r>
         <w:t xml:space="preserve"> </w:t>
       </w:r>
@@ -330,19 +425,50 @@
           <w:numId w:val="1"/>
         </w:numPr>
       </w:pPr>
-      <w:r>
-        <w:t xml:space="preserve">FrontEnd Projects – Target 3 -- </w:t>
-      </w:r>
+      <w:proofErr w:type="spellStart"/>
+      <w:r>
+        <w:t>FrontEnd</w:t>
+      </w:r>
+      <w:proofErr w:type="spellEnd"/>
+      <w:r>
+        <w:t xml:space="preserve"> Projects – Target 3 -- </w:t>
+      </w:r>
+      <w:proofErr w:type="spellStart"/>
       <w:proofErr w:type="gramStart"/>
       <w:r>
-        <w:t>writeOpedia ,</w:t>
+        <w:t>writeOpedia</w:t>
+      </w:r>
+      <w:proofErr w:type="spellEnd"/>
+      <w:r>
+        <w:t xml:space="preserve"> ,</w:t>
       </w:r>
       <w:proofErr w:type="gramEnd"/>
       <w:r>
-        <w:t xml:space="preserve"> sentimentAI , PortfolioWeb</w:t>
-      </w:r>
-      <w:r>
-        <w:t xml:space="preserve"> (React &amp; Nextjs) If Time Permits Do 4</w:t>
+        <w:t xml:space="preserve"> </w:t>
+      </w:r>
+      <w:proofErr w:type="spellStart"/>
+      <w:r>
+        <w:t>sentimentAI</w:t>
+      </w:r>
+      <w:proofErr w:type="spellEnd"/>
+      <w:r>
+        <w:t xml:space="preserve"> , </w:t>
+      </w:r>
+      <w:proofErr w:type="spellStart"/>
+      <w:r>
+        <w:t>PortfolioWeb</w:t>
+      </w:r>
+      <w:proofErr w:type="spellEnd"/>
+      <w:r>
+        <w:t xml:space="preserve"> (React &amp; </w:t>
+      </w:r>
+      <w:proofErr w:type="spellStart"/>
+      <w:r>
+        <w:t>Nextjs</w:t>
+      </w:r>
+      <w:proofErr w:type="spellEnd"/>
+      <w:r>
+        <w:t>) If Time Permits Do 4</w:t>
       </w:r>
       <w:r>
         <w:rPr>
@@ -392,8 +518,21 @@
         </w:numPr>
       </w:pPr>
       <w:r>
-        <w:t>Complete StockMarket – TradingWithVivek</w:t>
-      </w:r>
+        <w:t xml:space="preserve">Complete </w:t>
+      </w:r>
+      <w:proofErr w:type="spellStart"/>
+      <w:r>
+        <w:t>StockMarket</w:t>
+      </w:r>
+      <w:proofErr w:type="spellEnd"/>
+      <w:r>
+        <w:t xml:space="preserve"> – </w:t>
+      </w:r>
+      <w:proofErr w:type="spellStart"/>
+      <w:r>
+        <w:t>TradingWithVivek</w:t>
+      </w:r>
+      <w:proofErr w:type="spellEnd"/>
       <w:r>
         <w:t xml:space="preserve"> Present </w:t>
       </w:r>
@@ -425,8 +564,13 @@
           <w:numId w:val="1"/>
         </w:numPr>
       </w:pPr>
-      <w:r>
-        <w:t xml:space="preserve">TaxPlanning </w:t>
+      <w:proofErr w:type="spellStart"/>
+      <w:r>
+        <w:t>TaxPlanning</w:t>
+      </w:r>
+      <w:proofErr w:type="spellEnd"/>
+      <w:r>
+        <w:t xml:space="preserve"> </w:t>
       </w:r>
       <w:proofErr w:type="gramStart"/>
       <w:r>
@@ -486,7 +630,15 @@
         </w:numPr>
       </w:pPr>
       <w:r>
-        <w:t xml:space="preserve">2-3 months work with city bucket </w:t>
+        <w:t xml:space="preserve">2-3 </w:t>
+      </w:r>
+      <w:proofErr w:type="spellStart"/>
+      <w:r>
+        <w:t>months</w:t>
+      </w:r>
+      <w:proofErr w:type="spellEnd"/>
+      <w:r>
+        <w:t xml:space="preserve"> work with city bucket </w:t>
       </w:r>
       <w:proofErr w:type="gramStart"/>
       <w:r>
@@ -536,13 +688,22 @@
         </w:rPr>
         <w:t xml:space="preserve">Read Interview Plan from </w:t>
       </w:r>
+      <w:proofErr w:type="spellStart"/>
       <w:proofErr w:type="gramStart"/>
       <w:r>
         <w:rPr>
           <w:sz w:val="24"/>
           <w:szCs w:val="24"/>
         </w:rPr>
-        <w:t>greatfrontend ,</w:t>
+        <w:t>greatfrontend</w:t>
+      </w:r>
+      <w:proofErr w:type="spellEnd"/>
+      <w:r>
+        <w:rPr>
+          <w:sz w:val="24"/>
+          <w:szCs w:val="24"/>
+        </w:rPr>
+        <w:t xml:space="preserve"> ,</w:t>
       </w:r>
       <w:proofErr w:type="gramEnd"/>
       <w:r>
@@ -550,8 +711,17 @@
           <w:sz w:val="24"/>
           <w:szCs w:val="24"/>
         </w:rPr>
-        <w:t xml:space="preserve"> frontendgeeks</w:t>
-      </w:r>
+        <w:t xml:space="preserve"> </w:t>
+      </w:r>
+      <w:proofErr w:type="spellStart"/>
+      <w:r>
+        <w:rPr>
+          <w:sz w:val="24"/>
+          <w:szCs w:val="24"/>
+        </w:rPr>
+        <w:t>frontendgeeks</w:t>
+      </w:r>
+      <w:proofErr w:type="spellEnd"/>
     </w:p>
     <w:p/>
     <w:p>
@@ -608,6 +778,7 @@
           <w:szCs w:val="24"/>
         </w:rPr>
       </w:pPr>
+      <w:proofErr w:type="spellStart"/>
       <w:r>
         <w:rPr>
           <w:b/>
@@ -619,6 +790,7 @@
         </w:rPr>
         <w:t>NodeJs</w:t>
       </w:r>
+      <w:proofErr w:type="spellEnd"/>
       <w:r>
         <w:rPr>
           <w:b/>
@@ -700,16 +872,29 @@
           <w:szCs w:val="24"/>
         </w:rPr>
       </w:pPr>
-      <w:r>
-        <w:rPr>
-          <w:b/>
-          <w:bCs/>
-          <w:i/>
-          <w:iCs/>
-          <w:sz w:val="24"/>
-          <w:szCs w:val="24"/>
-        </w:rPr>
-        <w:t xml:space="preserve">JsCore </w:t>
+      <w:proofErr w:type="spellStart"/>
+      <w:r>
+        <w:rPr>
+          <w:b/>
+          <w:bCs/>
+          <w:i/>
+          <w:iCs/>
+          <w:sz w:val="24"/>
+          <w:szCs w:val="24"/>
+        </w:rPr>
+        <w:t>JsCore</w:t>
+      </w:r>
+      <w:proofErr w:type="spellEnd"/>
+      <w:r>
+        <w:rPr>
+          <w:b/>
+          <w:bCs/>
+          <w:i/>
+          <w:iCs/>
+          <w:sz w:val="24"/>
+          <w:szCs w:val="24"/>
+        </w:rPr>
+        <w:t xml:space="preserve"> </w:t>
       </w:r>
       <w:r>
         <w:rPr>
@@ -880,7 +1065,39 @@
           <w:sz w:val="24"/>
           <w:szCs w:val="24"/>
         </w:rPr>
-        <w:t xml:space="preserve"> – writeOpedia 60% + Linkedin Post Do</w:t>
+        <w:t xml:space="preserve"> – </w:t>
+      </w:r>
+      <w:proofErr w:type="spellStart"/>
+      <w:r>
+        <w:rPr>
+          <w:sz w:val="24"/>
+          <w:szCs w:val="24"/>
+        </w:rPr>
+        <w:t>writeOpedia</w:t>
+      </w:r>
+      <w:proofErr w:type="spellEnd"/>
+      <w:r>
+        <w:rPr>
+          <w:sz w:val="24"/>
+          <w:szCs w:val="24"/>
+        </w:rPr>
+        <w:t xml:space="preserve"> 60% + </w:t>
+      </w:r>
+      <w:proofErr w:type="spellStart"/>
+      <w:r>
+        <w:rPr>
+          <w:sz w:val="24"/>
+          <w:szCs w:val="24"/>
+        </w:rPr>
+        <w:t>Linkedin</w:t>
+      </w:r>
+      <w:proofErr w:type="spellEnd"/>
+      <w:r>
+        <w:rPr>
+          <w:sz w:val="24"/>
+          <w:szCs w:val="24"/>
+        </w:rPr>
+        <w:t xml:space="preserve"> Post Do</w:t>
       </w:r>
     </w:p>
     <w:p>
@@ -953,7 +1170,23 @@
           <w:sz w:val="24"/>
           <w:szCs w:val="24"/>
         </w:rPr>
-        <w:t>update topic list in excel, make list of resource of learning etc syd in excel</w:t>
+        <w:t xml:space="preserve">update topic list in excel, make list of resource of learning etc </w:t>
+      </w:r>
+      <w:proofErr w:type="spellStart"/>
+      <w:r>
+        <w:rPr>
+          <w:sz w:val="24"/>
+          <w:szCs w:val="24"/>
+        </w:rPr>
+        <w:t>syd</w:t>
+      </w:r>
+      <w:proofErr w:type="spellEnd"/>
+      <w:r>
+        <w:rPr>
+          <w:sz w:val="24"/>
+          <w:szCs w:val="24"/>
+        </w:rPr>
+        <w:t xml:space="preserve"> in excel</w:t>
       </w:r>
     </w:p>
     <w:p>
@@ -1045,6 +1278,7 @@
         </w:rPr>
         <w:t xml:space="preserve"> – </w:t>
       </w:r>
+      <w:proofErr w:type="spellStart"/>
       <w:r>
         <w:rPr>
           <w:i/>
@@ -1055,6 +1289,7 @@
         </w:rPr>
         <w:t>Octomber</w:t>
       </w:r>
+      <w:proofErr w:type="spellEnd"/>
     </w:p>
     <w:p>
       <w:pPr>
@@ -1064,16 +1299,29 @@
           <w:szCs w:val="24"/>
         </w:rPr>
       </w:pPr>
-      <w:r>
-        <w:rPr>
-          <w:b/>
-          <w:bCs/>
-          <w:i/>
-          <w:iCs/>
-          <w:sz w:val="24"/>
-          <w:szCs w:val="24"/>
-        </w:rPr>
-        <w:t xml:space="preserve">NodeJs - </w:t>
+      <w:proofErr w:type="spellStart"/>
+      <w:r>
+        <w:rPr>
+          <w:b/>
+          <w:bCs/>
+          <w:i/>
+          <w:iCs/>
+          <w:sz w:val="24"/>
+          <w:szCs w:val="24"/>
+        </w:rPr>
+        <w:t>NodeJs</w:t>
+      </w:r>
+      <w:proofErr w:type="spellEnd"/>
+      <w:r>
+        <w:rPr>
+          <w:b/>
+          <w:bCs/>
+          <w:i/>
+          <w:iCs/>
+          <w:sz w:val="24"/>
+          <w:szCs w:val="24"/>
+        </w:rPr>
+        <w:t xml:space="preserve"> - </w:t>
       </w:r>
       <w:r>
         <w:rPr>
@@ -1136,16 +1384,29 @@
           <w:szCs w:val="24"/>
         </w:rPr>
       </w:pPr>
-      <w:r>
-        <w:rPr>
-          <w:b/>
-          <w:bCs/>
-          <w:i/>
-          <w:iCs/>
-          <w:sz w:val="24"/>
-          <w:szCs w:val="24"/>
-        </w:rPr>
-        <w:t xml:space="preserve">JsCore </w:t>
+      <w:proofErr w:type="spellStart"/>
+      <w:r>
+        <w:rPr>
+          <w:b/>
+          <w:bCs/>
+          <w:i/>
+          <w:iCs/>
+          <w:sz w:val="24"/>
+          <w:szCs w:val="24"/>
+        </w:rPr>
+        <w:t>JsCore</w:t>
+      </w:r>
+      <w:proofErr w:type="spellEnd"/>
+      <w:r>
+        <w:rPr>
+          <w:b/>
+          <w:bCs/>
+          <w:i/>
+          <w:iCs/>
+          <w:sz w:val="24"/>
+          <w:szCs w:val="24"/>
+        </w:rPr>
+        <w:t xml:space="preserve"> </w:t>
       </w:r>
       <w:r>
         <w:rPr>
@@ -1240,7 +1501,23 @@
           <w:sz w:val="24"/>
           <w:szCs w:val="24"/>
         </w:rPr>
-        <w:t xml:space="preserve"> – Beginner Full + Sorting + BinarySearch, </w:t>
+        <w:t xml:space="preserve"> – Beginner Full + Sorting + </w:t>
+      </w:r>
+      <w:proofErr w:type="spellStart"/>
+      <w:r>
+        <w:rPr>
+          <w:sz w:val="24"/>
+          <w:szCs w:val="24"/>
+        </w:rPr>
+        <w:t>BinarySearch</w:t>
+      </w:r>
+      <w:proofErr w:type="spellEnd"/>
+      <w:r>
+        <w:rPr>
+          <w:sz w:val="24"/>
+          <w:szCs w:val="24"/>
+        </w:rPr>
+        <w:t xml:space="preserve">, </w:t>
       </w:r>
       <w:r>
         <w:rPr>
@@ -1363,7 +1640,23 @@
           <w:sz w:val="24"/>
           <w:szCs w:val="24"/>
         </w:rPr>
-        <w:t xml:space="preserve">LinkedIn Posts – Clean full LinkedIn, update topic list in excel, make list of resource of learning etc syd in </w:t>
+        <w:t xml:space="preserve">LinkedIn Posts – Clean full LinkedIn, update topic list in excel, make list of resource of learning etc </w:t>
+      </w:r>
+      <w:proofErr w:type="spellStart"/>
+      <w:r>
+        <w:rPr>
+          <w:sz w:val="24"/>
+          <w:szCs w:val="24"/>
+        </w:rPr>
+        <w:t>syd</w:t>
+      </w:r>
+      <w:proofErr w:type="spellEnd"/>
+      <w:r>
+        <w:rPr>
+          <w:sz w:val="24"/>
+          <w:szCs w:val="24"/>
+        </w:rPr>
+        <w:t xml:space="preserve"> in </w:t>
       </w:r>
       <w:proofErr w:type="gramStart"/>
       <w:r>
@@ -1464,16 +1757,29 @@
           <w:szCs w:val="24"/>
         </w:rPr>
       </w:pPr>
-      <w:r>
-        <w:rPr>
-          <w:b/>
-          <w:bCs/>
-          <w:i/>
-          <w:iCs/>
-          <w:sz w:val="24"/>
-          <w:szCs w:val="24"/>
-        </w:rPr>
-        <w:t xml:space="preserve">NodeJs - </w:t>
+      <w:proofErr w:type="spellStart"/>
+      <w:r>
+        <w:rPr>
+          <w:b/>
+          <w:bCs/>
+          <w:i/>
+          <w:iCs/>
+          <w:sz w:val="24"/>
+          <w:szCs w:val="24"/>
+        </w:rPr>
+        <w:t>NodeJs</w:t>
+      </w:r>
+      <w:proofErr w:type="spellEnd"/>
+      <w:r>
+        <w:rPr>
+          <w:b/>
+          <w:bCs/>
+          <w:i/>
+          <w:iCs/>
+          <w:sz w:val="24"/>
+          <w:szCs w:val="24"/>
+        </w:rPr>
+        <w:t xml:space="preserve"> - </w:t>
       </w:r>
       <w:r>
         <w:rPr>
@@ -1504,7 +1810,41 @@
           <w:sz w:val="24"/>
           <w:szCs w:val="24"/>
         </w:rPr>
-        <w:t>. [Working…</w:t>
+        <w:t>. [PAUSED]</w:t>
+      </w:r>
+    </w:p>
+    <w:p>
+      <w:pPr>
+        <w:rPr>
+          <w:b/>
+          <w:bCs/>
+          <w:i/>
+          <w:iCs/>
+          <w:sz w:val="24"/>
+          <w:szCs w:val="24"/>
+        </w:rPr>
+      </w:pPr>
+      <w:r>
+        <w:rPr>
+          <w:b/>
+          <w:bCs/>
+          <w:i/>
+          <w:iCs/>
+          <w:sz w:val="24"/>
+          <w:szCs w:val="24"/>
+        </w:rPr>
+        <w:t>JS – Revise and Practice</w:t>
+      </w:r>
+      <w:r>
+        <w:rPr>
+          <w:b/>
+          <w:bCs/>
+          <w:i/>
+          <w:iCs/>
+          <w:sz w:val="24"/>
+          <w:szCs w:val="24"/>
+        </w:rPr>
+        <w:t xml:space="preserve"> </w:t>
       </w:r>
       <w:r>
         <w:rPr>
@@ -1512,231 +1852,235 @@
           <w:sz w:val="24"/>
           <w:szCs w:val="24"/>
         </w:rPr>
-        <w:t xml:space="preserve"> [Full not mandatory]</w:t>
-      </w:r>
-      <w:r>
+        <w:t>[Working…]</w:t>
+      </w:r>
+    </w:p>
+    <w:p>
+      <w:pPr>
         <w:rPr>
           <w:color w:val="F4B083" w:themeColor="accent2" w:themeTint="99"/>
           <w:sz w:val="24"/>
           <w:szCs w:val="24"/>
         </w:rPr>
+      </w:pPr>
+      <w:proofErr w:type="spellStart"/>
+      <w:r>
+        <w:rPr>
+          <w:b/>
+          <w:bCs/>
+          <w:i/>
+          <w:iCs/>
+          <w:sz w:val="24"/>
+          <w:szCs w:val="24"/>
+        </w:rPr>
+        <w:t>JsCore</w:t>
+      </w:r>
+      <w:proofErr w:type="spellEnd"/>
+      <w:r>
+        <w:rPr>
+          <w:b/>
+          <w:bCs/>
+          <w:i/>
+          <w:iCs/>
+          <w:sz w:val="24"/>
+          <w:szCs w:val="24"/>
+        </w:rPr>
+        <w:t xml:space="preserve"> </w:t>
+      </w:r>
+      <w:r>
+        <w:rPr>
+          <w:b/>
+          <w:bCs/>
+          <w:i/>
+          <w:iCs/>
+          <w:sz w:val="24"/>
+          <w:szCs w:val="24"/>
+        </w:rPr>
+        <w:t>–</w:t>
+      </w:r>
+      <w:r>
+        <w:rPr>
+          <w:sz w:val="24"/>
+          <w:szCs w:val="24"/>
+        </w:rPr>
+        <w:t xml:space="preserve"> </w:t>
+      </w:r>
+      <w:r>
+        <w:t xml:space="preserve">JS </w:t>
+      </w:r>
+      <w:proofErr w:type="spellStart"/>
+      <w:r>
+        <w:t>CoreConcept</w:t>
+      </w:r>
+      <w:proofErr w:type="spellEnd"/>
+      <w:r>
+        <w:t xml:space="preserve"> All </w:t>
+      </w:r>
+      <w:proofErr w:type="gramStart"/>
+      <w:r>
+        <w:t>Videos ,</w:t>
+      </w:r>
+      <w:proofErr w:type="gramEnd"/>
+      <w:r>
+        <w:t xml:space="preserve"> </w:t>
+      </w:r>
+      <w:proofErr w:type="spellStart"/>
+      <w:r>
+        <w:t>FrontEnd</w:t>
+      </w:r>
+      <w:proofErr w:type="spellEnd"/>
+      <w:r>
+        <w:t xml:space="preserve"> Geek , </w:t>
+      </w:r>
+      <w:proofErr w:type="spellStart"/>
+      <w:r>
+        <w:t>BigFrontEnd</w:t>
+      </w:r>
+      <w:proofErr w:type="spellEnd"/>
+      <w:r>
+        <w:t xml:space="preserve"> </w:t>
+      </w:r>
+      <w:r>
+        <w:rPr>
+          <w:color w:val="F4B083" w:themeColor="accent2" w:themeTint="99"/>
+          <w:sz w:val="24"/>
+          <w:szCs w:val="24"/>
+        </w:rPr>
+        <w:t>[Working…]</w:t>
+      </w:r>
+    </w:p>
+    <w:p>
+      <w:pPr>
+        <w:rPr>
+          <w:color w:val="F4B083" w:themeColor="accent2" w:themeTint="99"/>
+          <w:sz w:val="24"/>
+          <w:szCs w:val="24"/>
+        </w:rPr>
+      </w:pPr>
+      <w:r>
+        <w:rPr>
+          <w:b/>
+          <w:bCs/>
+          <w:i/>
+          <w:iCs/>
+          <w:sz w:val="24"/>
+          <w:szCs w:val="24"/>
+        </w:rPr>
+        <w:t>DSA</w:t>
+      </w:r>
+      <w:r>
+        <w:rPr>
+          <w:sz w:val="24"/>
+          <w:szCs w:val="24"/>
+        </w:rPr>
+        <w:t xml:space="preserve"> – </w:t>
+      </w:r>
+      <w:r>
+        <w:rPr>
+          <w:sz w:val="24"/>
+          <w:szCs w:val="24"/>
+        </w:rPr>
+        <w:t xml:space="preserve">Basic </w:t>
+      </w:r>
+      <w:proofErr w:type="gramStart"/>
+      <w:r>
+        <w:rPr>
+          <w:sz w:val="24"/>
+          <w:szCs w:val="24"/>
+        </w:rPr>
+        <w:t>Hashing ,Basic</w:t>
+      </w:r>
+      <w:proofErr w:type="gramEnd"/>
+      <w:r>
+        <w:rPr>
+          <w:sz w:val="24"/>
+          <w:szCs w:val="24"/>
+        </w:rPr>
+        <w:t xml:space="preserve"> String , Basic Recursion On Ans </w:t>
+      </w:r>
+      <w:proofErr w:type="spellStart"/>
+      <w:r>
+        <w:rPr>
+          <w:sz w:val="24"/>
+          <w:szCs w:val="24"/>
+        </w:rPr>
+        <w:t>BinarySearch</w:t>
+      </w:r>
+      <w:proofErr w:type="spellEnd"/>
+      <w:r>
+        <w:rPr>
+          <w:sz w:val="24"/>
+          <w:szCs w:val="24"/>
+        </w:rPr>
+        <w:t>, 30 DSA Sheet , 1 Time Concepts</w:t>
+      </w:r>
+      <w:r>
+        <w:rPr>
+          <w:color w:val="F4B083" w:themeColor="accent2" w:themeTint="99"/>
+          <w:sz w:val="24"/>
+          <w:szCs w:val="24"/>
+        </w:rPr>
+        <w:t>[Working…</w:t>
+      </w:r>
+      <w:r>
+        <w:rPr>
+          <w:color w:val="F4B083" w:themeColor="accent2" w:themeTint="99"/>
+          <w:sz w:val="24"/>
+          <w:szCs w:val="24"/>
+        </w:rPr>
         <w:t>]</w:t>
       </w:r>
     </w:p>
     <w:p>
       <w:pPr>
         <w:rPr>
-          <w:b/>
-          <w:bCs/>
-          <w:i/>
-          <w:iCs/>
-          <w:sz w:val="24"/>
-          <w:szCs w:val="24"/>
-        </w:rPr>
-      </w:pPr>
-      <w:r>
-        <w:rPr>
-          <w:b/>
-          <w:bCs/>
-          <w:i/>
-          <w:iCs/>
-          <w:sz w:val="24"/>
-          <w:szCs w:val="24"/>
-        </w:rPr>
-        <w:t>JS NodeJS – Revise and Practice</w:t>
-      </w:r>
-      <w:r>
-        <w:rPr>
-          <w:b/>
-          <w:bCs/>
-          <w:i/>
-          <w:iCs/>
-          <w:sz w:val="24"/>
-          <w:szCs w:val="24"/>
-        </w:rPr>
-        <w:t xml:space="preserve"> </w:t>
-      </w:r>
-      <w:r>
-        <w:rPr>
-          <w:color w:val="F4B083" w:themeColor="accent2" w:themeTint="99"/>
-          <w:sz w:val="24"/>
-          <w:szCs w:val="24"/>
-        </w:rPr>
-        <w:t>[Working…]</w:t>
-      </w:r>
-    </w:p>
-    <w:p>
-      <w:pPr>
-        <w:rPr>
-          <w:color w:val="F4B083" w:themeColor="accent2" w:themeTint="99"/>
-          <w:sz w:val="24"/>
-          <w:szCs w:val="24"/>
-        </w:rPr>
-      </w:pPr>
-      <w:r>
-        <w:rPr>
-          <w:b/>
-          <w:bCs/>
-          <w:i/>
-          <w:iCs/>
-          <w:sz w:val="24"/>
-          <w:szCs w:val="24"/>
-        </w:rPr>
-        <w:t xml:space="preserve">JsCore </w:t>
-      </w:r>
-      <w:r>
-        <w:rPr>
-          <w:b/>
-          <w:bCs/>
-          <w:i/>
-          <w:iCs/>
-          <w:sz w:val="24"/>
-          <w:szCs w:val="24"/>
-        </w:rPr>
-        <w:t>–</w:t>
-      </w:r>
-      <w:r>
-        <w:rPr>
-          <w:sz w:val="24"/>
-          <w:szCs w:val="24"/>
-        </w:rPr>
-        <w:t xml:space="preserve"> </w:t>
-      </w:r>
-      <w:r>
-        <w:t xml:space="preserve">JS CoreConcept All </w:t>
-      </w:r>
-      <w:proofErr w:type="gramStart"/>
-      <w:r>
-        <w:t>Videos ,</w:t>
-      </w:r>
-      <w:proofErr w:type="gramEnd"/>
-      <w:r>
-        <w:t xml:space="preserve"> FrontEnd Geek , BigFrontEnd </w:t>
-      </w:r>
-      <w:r>
-        <w:rPr>
-          <w:color w:val="F4B083" w:themeColor="accent2" w:themeTint="99"/>
-          <w:sz w:val="24"/>
-          <w:szCs w:val="24"/>
-        </w:rPr>
-        <w:t>[Working…]</w:t>
-      </w:r>
-    </w:p>
-    <w:p>
-      <w:pPr>
-        <w:rPr>
-          <w:color w:val="F4B083" w:themeColor="accent2" w:themeTint="99"/>
-          <w:sz w:val="24"/>
-          <w:szCs w:val="24"/>
-        </w:rPr>
-      </w:pPr>
-      <w:r>
-        <w:rPr>
-          <w:b/>
-          <w:bCs/>
-          <w:i/>
-          <w:iCs/>
-          <w:sz w:val="24"/>
-          <w:szCs w:val="24"/>
-        </w:rPr>
-        <w:t>DSA</w:t>
-      </w:r>
-      <w:r>
-        <w:rPr>
+          <w:sz w:val="24"/>
+          <w:szCs w:val="24"/>
+        </w:rPr>
+      </w:pPr>
+      <w:r>
+        <w:rPr>
+          <w:b/>
+          <w:bCs/>
+          <w:i/>
+          <w:iCs/>
+          <w:sz w:val="24"/>
+          <w:szCs w:val="24"/>
+        </w:rPr>
+        <w:t>Js</w:t>
+      </w:r>
+      <w:r>
+        <w:rPr>
+          <w:b/>
+          <w:bCs/>
+          <w:i/>
+          <w:iCs/>
+          <w:sz w:val="24"/>
+          <w:szCs w:val="24"/>
+        </w:rPr>
+        <w:t>Project</w:t>
+      </w:r>
+      <w:r>
+        <w:rPr>
+          <w:b/>
+          <w:bCs/>
+          <w:i/>
+          <w:iCs/>
           <w:sz w:val="24"/>
           <w:szCs w:val="24"/>
         </w:rPr>
         <w:t xml:space="preserve"> – </w:t>
       </w:r>
       <w:r>
-        <w:rPr>
-          <w:sz w:val="24"/>
-          <w:szCs w:val="24"/>
-        </w:rPr>
-        <w:t xml:space="preserve">Basic </w:t>
-      </w:r>
-      <w:proofErr w:type="gramStart"/>
-      <w:r>
-        <w:rPr>
-          <w:sz w:val="24"/>
-          <w:szCs w:val="24"/>
-        </w:rPr>
-        <w:t>Hashing ,Basic</w:t>
-      </w:r>
-      <w:proofErr w:type="gramEnd"/>
-      <w:r>
-        <w:rPr>
-          <w:sz w:val="24"/>
-          <w:szCs w:val="24"/>
-        </w:rPr>
-        <w:t xml:space="preserve"> String , Basic Recursion On Ans BinarySearch</w:t>
-      </w:r>
-      <w:r>
-        <w:rPr>
-          <w:sz w:val="24"/>
-          <w:szCs w:val="24"/>
-        </w:rPr>
-        <w:t>, 30 DSA Sheet , 1 Time Concepts</w:t>
-      </w:r>
-      <w:r>
-        <w:rPr>
-          <w:color w:val="F4B083" w:themeColor="accent2" w:themeTint="99"/>
-          <w:sz w:val="24"/>
-          <w:szCs w:val="24"/>
-        </w:rPr>
-        <w:t>[Working…</w:t>
-      </w:r>
-      <w:r>
-        <w:rPr>
-          <w:color w:val="F4B083" w:themeColor="accent2" w:themeTint="99"/>
-          <w:sz w:val="24"/>
-          <w:szCs w:val="24"/>
-        </w:rPr>
-        <w:t>]</w:t>
-      </w:r>
-    </w:p>
-    <w:p>
-      <w:pPr>
-        <w:rPr>
-          <w:sz w:val="24"/>
-          <w:szCs w:val="24"/>
-        </w:rPr>
-      </w:pPr>
-      <w:r>
-        <w:rPr>
-          <w:b/>
-          <w:bCs/>
-          <w:i/>
-          <w:iCs/>
-          <w:sz w:val="24"/>
-          <w:szCs w:val="24"/>
-        </w:rPr>
-        <w:t>Js</w:t>
-      </w:r>
-      <w:r>
-        <w:rPr>
-          <w:b/>
-          <w:bCs/>
-          <w:i/>
-          <w:iCs/>
-          <w:sz w:val="24"/>
-          <w:szCs w:val="24"/>
-        </w:rPr>
-        <w:t>Project</w:t>
-      </w:r>
-      <w:r>
-        <w:rPr>
-          <w:b/>
-          <w:bCs/>
-          <w:i/>
-          <w:iCs/>
-          <w:sz w:val="24"/>
-          <w:szCs w:val="24"/>
-        </w:rPr>
-        <w:t xml:space="preserve"> – </w:t>
-      </w:r>
-      <w:r>
-        <w:t>Portfolio Project Complete, 1-2 opensouce project for understanding</w:t>
+        <w:t xml:space="preserve">Portfolio Project Complete, 1-2 </w:t>
+      </w:r>
+      <w:proofErr w:type="spellStart"/>
+      <w:r>
+        <w:t>opensouce</w:t>
+      </w:r>
+      <w:proofErr w:type="spellEnd"/>
+      <w:r>
+        <w:t xml:space="preserve"> project for understanding</w:t>
       </w:r>
       <w:r>
         <w:t xml:space="preserve"> [make list for this also]</w:t>

</xml_diff>

<commit_message>
feat: added multiple things
</commit_message>
<xml_diff>
--- a/EntireSixMonthsStepByStepPlan.docx
+++ b/EntireSixMonthsStepByStepPlan.docx
@@ -24,16 +24,15 @@
           <w:bCs/>
           <w:color w:val="385623" w:themeColor="accent6" w:themeShade="80"/>
         </w:rPr>
-        <w:t xml:space="preserve">Fed </w:t>
-      </w:r>
-      <w:proofErr w:type="gramStart"/>
+        <w:t>Fed End</w:t>
+      </w:r>
       <w:r>
         <w:rPr>
           <w:b/>
           <w:bCs/>
           <w:color w:val="385623" w:themeColor="accent6" w:themeShade="80"/>
         </w:rPr>
-        <w:t>End</w:t>
+        <w:t>)</w:t>
       </w:r>
       <w:r>
         <w:rPr>
@@ -41,196 +40,79 @@
           <w:bCs/>
           <w:color w:val="385623" w:themeColor="accent6" w:themeShade="80"/>
         </w:rPr>
+        <w:t xml:space="preserve">  (Month 4 Apply Start</w:t>
+      </w:r>
+      <w:r>
+        <w:rPr>
+          <w:b/>
+          <w:bCs/>
+          <w:color w:val="385623" w:themeColor="accent6" w:themeShade="80"/>
+        </w:rPr>
+        <w:t xml:space="preserve"> From Dec End</w:t>
+      </w:r>
+      <w:r>
+        <w:rPr>
+          <w:b/>
+          <w:bCs/>
+          <w:color w:val="385623" w:themeColor="accent6" w:themeShade="80"/>
+        </w:rPr>
         <w:t>)</w:t>
       </w:r>
-      <w:r>
-        <w:rPr>
-          <w:b/>
-          <w:bCs/>
+    </w:p>
+    <w:p>
+      <w:pPr>
+        <w:rPr>
+          <w:b/>
+          <w:bCs/>
+          <w:i/>
+          <w:iCs/>
           <w:color w:val="385623" w:themeColor="accent6" w:themeShade="80"/>
         </w:rPr>
-        <w:t xml:space="preserve">  (</w:t>
-      </w:r>
-      <w:proofErr w:type="gramEnd"/>
-      <w:r>
-        <w:rPr>
-          <w:b/>
-          <w:bCs/>
+      </w:pPr>
+      <w:r>
+        <w:rPr>
+          <w:b/>
+          <w:bCs/>
+          <w:i/>
+          <w:iCs/>
           <w:color w:val="385623" w:themeColor="accent6" w:themeShade="80"/>
         </w:rPr>
-        <w:t>Month 4 Apply Start</w:t>
-      </w:r>
-      <w:r>
+        <w:t>Front End Tech Stack Overview –</w:t>
+      </w:r>
+    </w:p>
+    <w:p>
+      <w:pPr>
+        <w:ind w:left="720"/>
         <w:rPr>
           <w:b/>
           <w:bCs/>
           <w:color w:val="385623" w:themeColor="accent6" w:themeShade="80"/>
         </w:rPr>
-        <w:t xml:space="preserve"> From Dec End</w:t>
-      </w:r>
+      </w:pPr>
+      <w:bookmarkStart w:id="0" w:name="_Hlk175430415"/>
       <w:r>
         <w:rPr>
           <w:b/>
           <w:bCs/>
           <w:color w:val="385623" w:themeColor="accent6" w:themeShade="80"/>
         </w:rPr>
-        <w:t>)</w:t>
-      </w:r>
-    </w:p>
-    <w:p>
-      <w:pPr>
-        <w:rPr>
-          <w:b/>
-          <w:bCs/>
-          <w:i/>
-          <w:iCs/>
+        <w:t>JS , TS , React , NextJs , NodeJs(For Knowledge) ,</w:t>
+      </w:r>
+      <w:r>
+        <w:rPr>
+          <w:b/>
+          <w:bCs/>
           <w:color w:val="385623" w:themeColor="accent6" w:themeShade="80"/>
         </w:rPr>
-      </w:pPr>
-      <w:r>
-        <w:rPr>
-          <w:b/>
-          <w:bCs/>
-          <w:i/>
-          <w:iCs/>
+        <w:t xml:space="preserve"> MongoDB , DSA , </w:t>
+      </w:r>
+      <w:r>
+        <w:rPr>
+          <w:b/>
+          <w:bCs/>
           <w:color w:val="385623" w:themeColor="accent6" w:themeShade="80"/>
         </w:rPr>
-        <w:t>Front End Tech Stack Overview –</w:t>
-      </w:r>
-    </w:p>
-    <w:p>
-      <w:pPr>
-        <w:ind w:left="720"/>
-        <w:rPr>
-          <w:b/>
-          <w:bCs/>
-          <w:color w:val="385623" w:themeColor="accent6" w:themeShade="80"/>
-        </w:rPr>
-      </w:pPr>
-      <w:bookmarkStart w:id="0" w:name="_Hlk175430415"/>
-      <w:proofErr w:type="gramStart"/>
-      <w:r>
-        <w:rPr>
-          <w:b/>
-          <w:bCs/>
-          <w:color w:val="385623" w:themeColor="accent6" w:themeShade="80"/>
-        </w:rPr>
-        <w:t>JS ,</w:t>
-      </w:r>
-      <w:proofErr w:type="gramEnd"/>
-      <w:r>
-        <w:rPr>
-          <w:b/>
-          <w:bCs/>
-          <w:color w:val="385623" w:themeColor="accent6" w:themeShade="80"/>
-        </w:rPr>
-        <w:t xml:space="preserve"> TS , React , </w:t>
-      </w:r>
-      <w:proofErr w:type="spellStart"/>
-      <w:r>
-        <w:rPr>
-          <w:b/>
-          <w:bCs/>
-          <w:color w:val="385623" w:themeColor="accent6" w:themeShade="80"/>
-        </w:rPr>
-        <w:t>NextJs</w:t>
-      </w:r>
-      <w:proofErr w:type="spellEnd"/>
-      <w:r>
-        <w:rPr>
-          <w:b/>
-          <w:bCs/>
-          <w:color w:val="385623" w:themeColor="accent6" w:themeShade="80"/>
-        </w:rPr>
-        <w:t xml:space="preserve"> , </w:t>
-      </w:r>
-      <w:proofErr w:type="spellStart"/>
-      <w:r>
-        <w:rPr>
-          <w:b/>
-          <w:bCs/>
-          <w:color w:val="385623" w:themeColor="accent6" w:themeShade="80"/>
-        </w:rPr>
-        <w:t>NodeJs</w:t>
-      </w:r>
-      <w:proofErr w:type="spellEnd"/>
-      <w:r>
-        <w:rPr>
-          <w:b/>
-          <w:bCs/>
-          <w:color w:val="385623" w:themeColor="accent6" w:themeShade="80"/>
-        </w:rPr>
-        <w:t>(For Knowledge) ,</w:t>
-      </w:r>
-      <w:r>
-        <w:rPr>
-          <w:b/>
-          <w:bCs/>
-          <w:color w:val="385623" w:themeColor="accent6" w:themeShade="80"/>
-        </w:rPr>
-        <w:t xml:space="preserve"> MongoDB , DSA , </w:t>
-      </w:r>
-      <w:r>
-        <w:rPr>
-          <w:b/>
-          <w:bCs/>
-          <w:color w:val="385623" w:themeColor="accent6" w:themeShade="80"/>
-        </w:rPr>
-        <w:t xml:space="preserve"> </w:t>
-      </w:r>
-      <w:proofErr w:type="spellStart"/>
-      <w:r>
-        <w:rPr>
-          <w:b/>
-          <w:bCs/>
-          <w:color w:val="385623" w:themeColor="accent6" w:themeShade="80"/>
-        </w:rPr>
-        <w:t>FrontEnd</w:t>
-      </w:r>
-      <w:proofErr w:type="spellEnd"/>
-      <w:r>
-        <w:rPr>
-          <w:b/>
-          <w:bCs/>
-          <w:color w:val="385623" w:themeColor="accent6" w:themeShade="80"/>
-        </w:rPr>
-        <w:t xml:space="preserve"> </w:t>
-      </w:r>
-      <w:proofErr w:type="spellStart"/>
-      <w:r>
-        <w:rPr>
-          <w:b/>
-          <w:bCs/>
-          <w:color w:val="385623" w:themeColor="accent6" w:themeShade="80"/>
-        </w:rPr>
-        <w:t>SystemDesign</w:t>
-      </w:r>
-      <w:proofErr w:type="spellEnd"/>
-      <w:r>
-        <w:rPr>
-          <w:b/>
-          <w:bCs/>
-          <w:color w:val="385623" w:themeColor="accent6" w:themeShade="80"/>
-        </w:rPr>
-        <w:t xml:space="preserve"> , [</w:t>
-      </w:r>
-      <w:proofErr w:type="spellStart"/>
-      <w:r>
-        <w:rPr>
-          <w:b/>
-          <w:bCs/>
-          <w:color w:val="385623" w:themeColor="accent6" w:themeShade="80"/>
-        </w:rPr>
-        <w:t>BigFrontEnd</w:t>
-      </w:r>
-      <w:proofErr w:type="spellEnd"/>
-      <w:r>
-        <w:rPr>
-          <w:b/>
-          <w:bCs/>
-          <w:color w:val="385623" w:themeColor="accent6" w:themeShade="80"/>
-        </w:rPr>
-        <w:t>]</w:t>
+        <w:t xml:space="preserve"> FrontEnd SystemDesign , [BigFrontEnd]</w:t>
       </w:r>
       <w:r>
         <w:rPr>
@@ -337,30 +219,17 @@
         <w:t xml:space="preserve">-- </w:t>
       </w:r>
       <w:r>
-        <w:t xml:space="preserve">Insta Saved, YouTube </w:t>
-      </w:r>
-      <w:proofErr w:type="gramStart"/>
-      <w:r>
-        <w:t>Saved ,</w:t>
-      </w:r>
-      <w:proofErr w:type="gramEnd"/>
-      <w:r>
-        <w:t xml:space="preserve"> </w:t>
+        <w:t xml:space="preserve">Insta Saved, YouTube Saved , </w:t>
       </w:r>
       <w:r>
         <w:t>LinkedIn</w:t>
       </w:r>
       <w:r>
-        <w:t xml:space="preserve"> </w:t>
-      </w:r>
-      <w:proofErr w:type="spellStart"/>
-      <w:r>
-        <w:t>Post</w:t>
+        <w:t xml:space="preserve"> Post</w:t>
       </w:r>
       <w:r>
         <w:t>,phone</w:t>
       </w:r>
-      <w:proofErr w:type="spellEnd"/>
       <w:r>
         <w:t xml:space="preserve"> </w:t>
       </w:r>
@@ -425,50 +294,14 @@
           <w:numId w:val="1"/>
         </w:numPr>
       </w:pPr>
-      <w:proofErr w:type="spellStart"/>
-      <w:r>
-        <w:t>FrontEnd</w:t>
-      </w:r>
-      <w:proofErr w:type="spellEnd"/>
-      <w:r>
-        <w:t xml:space="preserve"> Projects – Target 3 -- </w:t>
-      </w:r>
-      <w:proofErr w:type="spellStart"/>
-      <w:proofErr w:type="gramStart"/>
-      <w:r>
-        <w:t>writeOpedia</w:t>
-      </w:r>
-      <w:proofErr w:type="spellEnd"/>
-      <w:r>
-        <w:t xml:space="preserve"> ,</w:t>
-      </w:r>
-      <w:proofErr w:type="gramEnd"/>
-      <w:r>
-        <w:t xml:space="preserve"> </w:t>
-      </w:r>
-      <w:proofErr w:type="spellStart"/>
-      <w:r>
-        <w:t>sentimentAI</w:t>
-      </w:r>
-      <w:proofErr w:type="spellEnd"/>
-      <w:r>
-        <w:t xml:space="preserve"> , </w:t>
-      </w:r>
-      <w:proofErr w:type="spellStart"/>
-      <w:r>
-        <w:t>PortfolioWeb</w:t>
-      </w:r>
-      <w:proofErr w:type="spellEnd"/>
-      <w:r>
-        <w:t xml:space="preserve"> (React &amp; </w:t>
-      </w:r>
-      <w:proofErr w:type="spellStart"/>
-      <w:r>
-        <w:t>Nextjs</w:t>
-      </w:r>
-      <w:proofErr w:type="spellEnd"/>
-      <w:r>
-        <w:t>) If Time Permits Do 4</w:t>
+      <w:r>
+        <w:t xml:space="preserve">FrontEnd Projects – Target 3 -- </w:t>
+      </w:r>
+      <w:r>
+        <w:t>writeOpedia , sentimentAI , PortfolioWeb</w:t>
+      </w:r>
+      <w:r>
+        <w:t xml:space="preserve"> (React &amp; Nextjs) If Time Permits Do 4</w:t>
       </w:r>
       <w:r>
         <w:rPr>
@@ -480,18 +313,10 @@
         <w:t>.</w:t>
       </w:r>
       <w:r>
-        <w:t xml:space="preserve"> [Month </w:t>
-      </w:r>
-      <w:proofErr w:type="gramStart"/>
-      <w:r>
-        <w:t>3</w:t>
-      </w:r>
-      <w:r>
-        <w:t xml:space="preserve"> ,</w:t>
-      </w:r>
-      <w:proofErr w:type="gramEnd"/>
-      <w:r>
-        <w:t xml:space="preserve"> Start Nov Month</w:t>
+        <w:t xml:space="preserve"> [Month 3</w:t>
+      </w:r>
+      <w:r>
+        <w:t xml:space="preserve"> , Start Nov Month</w:t>
       </w:r>
       <w:r>
         <w:t>]</w:t>
@@ -518,31 +343,10 @@
         </w:numPr>
       </w:pPr>
       <w:r>
-        <w:t xml:space="preserve">Complete </w:t>
-      </w:r>
-      <w:proofErr w:type="spellStart"/>
-      <w:r>
-        <w:t>StockMarket</w:t>
-      </w:r>
-      <w:proofErr w:type="spellEnd"/>
-      <w:r>
-        <w:t xml:space="preserve"> – </w:t>
-      </w:r>
-      <w:proofErr w:type="spellStart"/>
-      <w:r>
-        <w:t>TradingWithVivek</w:t>
-      </w:r>
-      <w:proofErr w:type="spellEnd"/>
-      <w:r>
-        <w:t xml:space="preserve"> Present </w:t>
-      </w:r>
-      <w:proofErr w:type="gramStart"/>
-      <w:r>
-        <w:t>In</w:t>
-      </w:r>
-      <w:proofErr w:type="gramEnd"/>
-      <w:r>
-        <w:t xml:space="preserve"> SMPlanning.txt</w:t>
+        <w:t>Complete StockMarket – TradingWithVivek</w:t>
+      </w:r>
+      <w:r>
+        <w:t xml:space="preserve"> Present In SMPlanning.txt</w:t>
       </w:r>
       <w:r>
         <w:t xml:space="preserve"> </w:t>
@@ -564,17 +368,8 @@
           <w:numId w:val="1"/>
         </w:numPr>
       </w:pPr>
-      <w:proofErr w:type="spellStart"/>
-      <w:r>
-        <w:t>TaxPlanning</w:t>
-      </w:r>
-      <w:proofErr w:type="spellEnd"/>
-      <w:r>
-        <w:t xml:space="preserve"> </w:t>
-      </w:r>
-      <w:proofErr w:type="gramStart"/>
-      <w:r>
-        <w:t>Complete</w:t>
+      <w:r>
+        <w:t>TaxPlanning Complete</w:t>
       </w:r>
       <w:r>
         <w:t xml:space="preserve">  </w:t>
@@ -585,16 +380,7 @@
           <w:sz w:val="24"/>
           <w:szCs w:val="24"/>
         </w:rPr>
-        <w:t>[</w:t>
-      </w:r>
-      <w:proofErr w:type="gramEnd"/>
-      <w:r>
-        <w:rPr>
-          <w:color w:val="F4B083" w:themeColor="accent2" w:themeTint="99"/>
-          <w:sz w:val="24"/>
-          <w:szCs w:val="24"/>
-        </w:rPr>
-        <w:t>Working…]</w:t>
+        <w:t>[Working…]</w:t>
       </w:r>
     </w:p>
     <w:p>
@@ -630,23 +416,7 @@
         </w:numPr>
       </w:pPr>
       <w:r>
-        <w:t xml:space="preserve">2-3 </w:t>
-      </w:r>
-      <w:proofErr w:type="spellStart"/>
-      <w:r>
-        <w:t>months</w:t>
-      </w:r>
-      <w:proofErr w:type="spellEnd"/>
-      <w:r>
-        <w:t xml:space="preserve"> work with city bucket </w:t>
-      </w:r>
-      <w:proofErr w:type="gramStart"/>
-      <w:r>
-        <w:t>list ,</w:t>
-      </w:r>
-      <w:proofErr w:type="gramEnd"/>
-      <w:r>
-        <w:t xml:space="preserve"> </w:t>
+        <w:t xml:space="preserve">2-3 months work with city bucket list , </w:t>
       </w:r>
     </w:p>
     <w:p>
@@ -658,15 +428,7 @@
         </w:numPr>
       </w:pPr>
       <w:r>
-        <w:t xml:space="preserve">3rd month travel with work, </w:t>
-      </w:r>
-      <w:proofErr w:type="gramStart"/>
-      <w:r>
-        <w:t>Step</w:t>
-      </w:r>
-      <w:proofErr w:type="gramEnd"/>
-      <w:r>
-        <w:t xml:space="preserve"> out, Maintain health, Start spending on yourself</w:t>
+        <w:t>3rd month travel with work, Step out, Maintain health, Start spending on yourself</w:t>
       </w:r>
     </w:p>
     <w:p>
@@ -686,42 +448,8 @@
           <w:sz w:val="24"/>
           <w:szCs w:val="24"/>
         </w:rPr>
-        <w:t xml:space="preserve">Read Interview Plan from </w:t>
-      </w:r>
-      <w:proofErr w:type="spellStart"/>
-      <w:proofErr w:type="gramStart"/>
-      <w:r>
-        <w:rPr>
-          <w:sz w:val="24"/>
-          <w:szCs w:val="24"/>
-        </w:rPr>
-        <w:t>greatfrontend</w:t>
-      </w:r>
-      <w:proofErr w:type="spellEnd"/>
-      <w:r>
-        <w:rPr>
-          <w:sz w:val="24"/>
-          <w:szCs w:val="24"/>
-        </w:rPr>
-        <w:t xml:space="preserve"> ,</w:t>
-      </w:r>
-      <w:proofErr w:type="gramEnd"/>
-      <w:r>
-        <w:rPr>
-          <w:sz w:val="24"/>
-          <w:szCs w:val="24"/>
-        </w:rPr>
-        <w:t xml:space="preserve"> </w:t>
-      </w:r>
-      <w:proofErr w:type="spellStart"/>
-      <w:r>
-        <w:rPr>
-          <w:sz w:val="24"/>
-          <w:szCs w:val="24"/>
-        </w:rPr>
-        <w:t>frontendgeeks</w:t>
-      </w:r>
-      <w:proofErr w:type="spellEnd"/>
+        <w:t>Read Interview Plan from greatfrontend , frontendgeeks</w:t>
+      </w:r>
     </w:p>
     <w:p/>
     <w:p>
@@ -778,7 +506,6 @@
           <w:szCs w:val="24"/>
         </w:rPr>
       </w:pPr>
-      <w:proofErr w:type="spellStart"/>
       <w:r>
         <w:rPr>
           <w:b/>
@@ -790,7 +517,6 @@
         </w:rPr>
         <w:t>NodeJs</w:t>
       </w:r>
-      <w:proofErr w:type="spellEnd"/>
       <w:r>
         <w:rPr>
           <w:b/>
@@ -829,23 +555,7 @@
           <w:sz w:val="24"/>
           <w:szCs w:val="24"/>
         </w:rPr>
-        <w:t xml:space="preserve">Complete point 1,2 Entirely </w:t>
-      </w:r>
-      <w:proofErr w:type="gramStart"/>
-      <w:r>
-        <w:rPr>
-          <w:sz w:val="24"/>
-          <w:szCs w:val="24"/>
-        </w:rPr>
-        <w:t>With</w:t>
-      </w:r>
-      <w:proofErr w:type="gramEnd"/>
-      <w:r>
-        <w:rPr>
-          <w:sz w:val="24"/>
-          <w:szCs w:val="24"/>
-        </w:rPr>
-        <w:t xml:space="preserve"> Detail understanding</w:t>
+        <w:t>Complete point 1,2 Entirely With Detail understanding</w:t>
       </w:r>
       <w:r>
         <w:rPr>
@@ -872,29 +582,16 @@
           <w:szCs w:val="24"/>
         </w:rPr>
       </w:pPr>
-      <w:proofErr w:type="spellStart"/>
-      <w:r>
-        <w:rPr>
-          <w:b/>
-          <w:bCs/>
-          <w:i/>
-          <w:iCs/>
-          <w:sz w:val="24"/>
-          <w:szCs w:val="24"/>
-        </w:rPr>
-        <w:t>JsCore</w:t>
-      </w:r>
-      <w:proofErr w:type="spellEnd"/>
-      <w:r>
-        <w:rPr>
-          <w:b/>
-          <w:bCs/>
-          <w:i/>
-          <w:iCs/>
-          <w:sz w:val="24"/>
-          <w:szCs w:val="24"/>
-        </w:rPr>
-        <w:t xml:space="preserve"> </w:t>
+      <w:r>
+        <w:rPr>
+          <w:b/>
+          <w:bCs/>
+          <w:i/>
+          <w:iCs/>
+          <w:sz w:val="24"/>
+          <w:szCs w:val="24"/>
+        </w:rPr>
+        <w:t xml:space="preserve">JsCore </w:t>
       </w:r>
       <w:r>
         <w:rPr>
@@ -945,24 +642,45 @@
           <w:sz w:val="24"/>
           <w:szCs w:val="24"/>
         </w:rPr>
-        <w:t xml:space="preserve">, Work On Interview </w:t>
-      </w:r>
-      <w:proofErr w:type="gramStart"/>
-      <w:r>
-        <w:rPr>
-          <w:sz w:val="24"/>
-          <w:szCs w:val="24"/>
-        </w:rPr>
-        <w:t>Prep</w:t>
-      </w:r>
-      <w:r>
-        <w:rPr>
-          <w:sz w:val="24"/>
-          <w:szCs w:val="24"/>
-        </w:rPr>
-        <w:t xml:space="preserve"> ,</w:t>
-      </w:r>
-      <w:proofErr w:type="gramEnd"/>
+        <w:t>, Work On Interview Prep</w:t>
+      </w:r>
+      <w:r>
+        <w:rPr>
+          <w:sz w:val="24"/>
+          <w:szCs w:val="24"/>
+        </w:rPr>
+        <w:t xml:space="preserve"> , </w:t>
+      </w:r>
+      <w:r>
+        <w:rPr>
+          <w:b/>
+          <w:bCs/>
+          <w:i/>
+          <w:iCs/>
+          <w:sz w:val="24"/>
+          <w:szCs w:val="24"/>
+        </w:rPr>
+        <w:t>[DONE]</w:t>
+      </w:r>
+    </w:p>
+    <w:p>
+      <w:pPr>
+        <w:rPr>
+          <w:sz w:val="24"/>
+          <w:szCs w:val="24"/>
+        </w:rPr>
+      </w:pPr>
+      <w:r>
+        <w:rPr>
+          <w:b/>
+          <w:bCs/>
+          <w:i/>
+          <w:iCs/>
+          <w:sz w:val="24"/>
+          <w:szCs w:val="24"/>
+        </w:rPr>
+        <w:t>DSA</w:t>
+      </w:r>
       <w:r>
         <w:rPr>
           <w:sz w:val="24"/>
@@ -972,6 +690,13 @@
       </w:r>
       <w:r>
         <w:rPr>
+          <w:sz w:val="24"/>
+          <w:szCs w:val="24"/>
+        </w:rPr>
+        <w:t xml:space="preserve">– LinkedList + Sorting , 20 DSA Sheet , 1 Time Concepts </w:t>
+      </w:r>
+      <w:r>
+        <w:rPr>
           <w:b/>
           <w:bCs/>
           <w:i/>
@@ -998,7 +723,40 @@
           <w:sz w:val="24"/>
           <w:szCs w:val="24"/>
         </w:rPr>
-        <w:t>DSA</w:t>
+        <w:t>Project</w:t>
+      </w:r>
+      <w:r>
+        <w:rPr>
+          <w:sz w:val="24"/>
+          <w:szCs w:val="24"/>
+        </w:rPr>
+        <w:t xml:space="preserve"> – writeOpedia 60% + Linkedin Post Do</w:t>
+      </w:r>
+    </w:p>
+    <w:p>
+      <w:pPr>
+        <w:rPr>
+          <w:sz w:val="24"/>
+          <w:szCs w:val="24"/>
+        </w:rPr>
+      </w:pPr>
+      <w:r>
+        <w:rPr>
+          <w:b/>
+          <w:bCs/>
+          <w:i/>
+          <w:iCs/>
+          <w:sz w:val="24"/>
+          <w:szCs w:val="24"/>
+        </w:rPr>
+        <w:t>Others</w:t>
+      </w:r>
+      <w:r>
+        <w:rPr>
+          <w:sz w:val="24"/>
+          <w:szCs w:val="24"/>
+        </w:rPr>
+        <w:t xml:space="preserve"> – 2 Tax Module Complete, SM check and start,</w:t>
       </w:r>
       <w:r>
         <w:rPr>
@@ -1009,29 +767,6 @@
       </w:r>
       <w:r>
         <w:rPr>
-          <w:sz w:val="24"/>
-          <w:szCs w:val="24"/>
-        </w:rPr>
-        <w:t xml:space="preserve">– LinkedList + </w:t>
-      </w:r>
-      <w:proofErr w:type="gramStart"/>
-      <w:r>
-        <w:rPr>
-          <w:sz w:val="24"/>
-          <w:szCs w:val="24"/>
-        </w:rPr>
-        <w:t>Sorting ,</w:t>
-      </w:r>
-      <w:proofErr w:type="gramEnd"/>
-      <w:r>
-        <w:rPr>
-          <w:sz w:val="24"/>
-          <w:szCs w:val="24"/>
-        </w:rPr>
-        <w:t xml:space="preserve"> 20 DSA Sheet , 1 Time Concepts </w:t>
-      </w:r>
-      <w:r>
-        <w:rPr>
           <w:b/>
           <w:bCs/>
           <w:i/>
@@ -1051,79 +786,151 @@
       </w:pPr>
       <w:r>
         <w:rPr>
-          <w:b/>
-          <w:bCs/>
-          <w:i/>
-          <w:iCs/>
-          <w:sz w:val="24"/>
-          <w:szCs w:val="24"/>
-        </w:rPr>
-        <w:t>Project</w:t>
-      </w:r>
-      <w:r>
-        <w:rPr>
-          <w:sz w:val="24"/>
-          <w:szCs w:val="24"/>
+          <w:sz w:val="24"/>
+          <w:szCs w:val="24"/>
+        </w:rPr>
+        <w:t>LinkedIn Posts – Clean full LinkedIn</w:t>
+      </w:r>
+      <w:r>
+        <w:rPr>
+          <w:sz w:val="24"/>
+          <w:szCs w:val="24"/>
+        </w:rPr>
+        <w:t xml:space="preserve">, </w:t>
+      </w:r>
+      <w:r>
+        <w:rPr>
+          <w:sz w:val="24"/>
+          <w:szCs w:val="24"/>
+        </w:rPr>
+        <w:t>update topic list in excel, make list of resource of learning etc syd in excel</w:t>
+      </w:r>
+    </w:p>
+    <w:p>
+      <w:pPr>
+        <w:rPr>
+          <w:sz w:val="24"/>
+          <w:szCs w:val="24"/>
+        </w:rPr>
+      </w:pPr>
+    </w:p>
+    <w:p>
+      <w:pPr>
+        <w:rPr>
+          <w:sz w:val="24"/>
+          <w:szCs w:val="24"/>
+        </w:rPr>
+      </w:pPr>
+    </w:p>
+    <w:p>
+      <w:pPr>
+        <w:rPr>
+          <w:i/>
+          <w:iCs/>
+          <w:sz w:val="24"/>
+          <w:szCs w:val="24"/>
+          <w:u w:val="single"/>
+        </w:rPr>
+      </w:pPr>
+    </w:p>
+    <w:p>
+      <w:pPr>
+        <w:rPr>
+          <w:i/>
+          <w:iCs/>
+          <w:sz w:val="24"/>
+          <w:szCs w:val="24"/>
+          <w:u w:val="single"/>
+        </w:rPr>
+      </w:pPr>
+    </w:p>
+    <w:p>
+      <w:pPr>
+        <w:rPr>
+          <w:i/>
+          <w:iCs/>
+          <w:sz w:val="24"/>
+          <w:szCs w:val="24"/>
+          <w:u w:val="single"/>
+        </w:rPr>
+      </w:pPr>
+    </w:p>
+    <w:p>
+      <w:pPr>
+        <w:rPr>
+          <w:i/>
+          <w:iCs/>
+          <w:sz w:val="24"/>
+          <w:szCs w:val="24"/>
+          <w:u w:val="single"/>
+        </w:rPr>
+      </w:pPr>
+      <w:r>
+        <w:rPr>
+          <w:i/>
+          <w:iCs/>
+          <w:sz w:val="24"/>
+          <w:szCs w:val="24"/>
+          <w:u w:val="single"/>
+        </w:rPr>
+        <w:t xml:space="preserve">Month </w:t>
+      </w:r>
+      <w:r>
+        <w:rPr>
+          <w:i/>
+          <w:iCs/>
+          <w:sz w:val="24"/>
+          <w:szCs w:val="24"/>
+          <w:u w:val="single"/>
+        </w:rPr>
+        <w:t>2</w:t>
+      </w:r>
+      <w:r>
+        <w:rPr>
+          <w:i/>
+          <w:iCs/>
+          <w:sz w:val="24"/>
+          <w:szCs w:val="24"/>
+          <w:u w:val="single"/>
         </w:rPr>
         <w:t xml:space="preserve"> – </w:t>
       </w:r>
-      <w:proofErr w:type="spellStart"/>
-      <w:r>
-        <w:rPr>
-          <w:sz w:val="24"/>
-          <w:szCs w:val="24"/>
-        </w:rPr>
-        <w:t>writeOpedia</w:t>
-      </w:r>
-      <w:proofErr w:type="spellEnd"/>
-      <w:r>
-        <w:rPr>
-          <w:sz w:val="24"/>
-          <w:szCs w:val="24"/>
-        </w:rPr>
-        <w:t xml:space="preserve"> 60% + </w:t>
-      </w:r>
-      <w:proofErr w:type="spellStart"/>
-      <w:r>
-        <w:rPr>
-          <w:sz w:val="24"/>
-          <w:szCs w:val="24"/>
-        </w:rPr>
-        <w:t>Linkedin</w:t>
-      </w:r>
-      <w:proofErr w:type="spellEnd"/>
-      <w:r>
-        <w:rPr>
-          <w:sz w:val="24"/>
-          <w:szCs w:val="24"/>
-        </w:rPr>
-        <w:t xml:space="preserve"> Post Do</w:t>
-      </w:r>
-    </w:p>
-    <w:p>
-      <w:pPr>
-        <w:rPr>
-          <w:sz w:val="24"/>
-          <w:szCs w:val="24"/>
-        </w:rPr>
-      </w:pPr>
-      <w:r>
-        <w:rPr>
-          <w:b/>
-          <w:bCs/>
-          <w:i/>
-          <w:iCs/>
-          <w:sz w:val="24"/>
-          <w:szCs w:val="24"/>
-        </w:rPr>
-        <w:t>Others</w:t>
-      </w:r>
-      <w:r>
-        <w:rPr>
-          <w:sz w:val="24"/>
-          <w:szCs w:val="24"/>
-        </w:rPr>
-        <w:t xml:space="preserve"> – 2 Tax Module Complete, SM check and start,</w:t>
+      <w:r>
+        <w:rPr>
+          <w:i/>
+          <w:iCs/>
+          <w:sz w:val="24"/>
+          <w:szCs w:val="24"/>
+          <w:u w:val="single"/>
+        </w:rPr>
+        <w:t>Octomber</w:t>
+      </w:r>
+    </w:p>
+    <w:p>
+      <w:pPr>
+        <w:rPr>
+          <w:color w:val="F4B083" w:themeColor="accent2" w:themeTint="99"/>
+          <w:sz w:val="24"/>
+          <w:szCs w:val="24"/>
+        </w:rPr>
+      </w:pPr>
+      <w:r>
+        <w:rPr>
+          <w:b/>
+          <w:bCs/>
+          <w:i/>
+          <w:iCs/>
+          <w:sz w:val="24"/>
+          <w:szCs w:val="24"/>
+        </w:rPr>
+        <w:t xml:space="preserve">NodeJs - </w:t>
+      </w:r>
+      <w:r>
+        <w:rPr>
+          <w:sz w:val="24"/>
+          <w:szCs w:val="24"/>
+        </w:rPr>
+        <w:t>Complete Season 1,2 Entirely With Detail understanding</w:t>
       </w:r>
       <w:r>
         <w:rPr>
@@ -1134,227 +941,6 @@
       </w:r>
       <w:r>
         <w:rPr>
-          <w:b/>
-          <w:bCs/>
-          <w:i/>
-          <w:iCs/>
-          <w:sz w:val="24"/>
-          <w:szCs w:val="24"/>
-        </w:rPr>
-        <w:t>[DONE]</w:t>
-      </w:r>
-    </w:p>
-    <w:p>
-      <w:pPr>
-        <w:rPr>
-          <w:sz w:val="24"/>
-          <w:szCs w:val="24"/>
-        </w:rPr>
-      </w:pPr>
-      <w:r>
-        <w:rPr>
-          <w:sz w:val="24"/>
-          <w:szCs w:val="24"/>
-        </w:rPr>
-        <w:t>LinkedIn Posts – Clean full LinkedIn</w:t>
-      </w:r>
-      <w:r>
-        <w:rPr>
-          <w:sz w:val="24"/>
-          <w:szCs w:val="24"/>
-        </w:rPr>
-        <w:t xml:space="preserve">, </w:t>
-      </w:r>
-      <w:r>
-        <w:rPr>
-          <w:sz w:val="24"/>
-          <w:szCs w:val="24"/>
-        </w:rPr>
-        <w:t xml:space="preserve">update topic list in excel, make list of resource of learning etc </w:t>
-      </w:r>
-      <w:proofErr w:type="spellStart"/>
-      <w:r>
-        <w:rPr>
-          <w:sz w:val="24"/>
-          <w:szCs w:val="24"/>
-        </w:rPr>
-        <w:t>syd</w:t>
-      </w:r>
-      <w:proofErr w:type="spellEnd"/>
-      <w:r>
-        <w:rPr>
-          <w:sz w:val="24"/>
-          <w:szCs w:val="24"/>
-        </w:rPr>
-        <w:t xml:space="preserve"> in excel</w:t>
-      </w:r>
-    </w:p>
-    <w:p>
-      <w:pPr>
-        <w:rPr>
-          <w:sz w:val="24"/>
-          <w:szCs w:val="24"/>
-        </w:rPr>
-      </w:pPr>
-    </w:p>
-    <w:p>
-      <w:pPr>
-        <w:rPr>
-          <w:sz w:val="24"/>
-          <w:szCs w:val="24"/>
-        </w:rPr>
-      </w:pPr>
-    </w:p>
-    <w:p>
-      <w:pPr>
-        <w:rPr>
-          <w:i/>
-          <w:iCs/>
-          <w:sz w:val="24"/>
-          <w:szCs w:val="24"/>
-          <w:u w:val="single"/>
-        </w:rPr>
-      </w:pPr>
-    </w:p>
-    <w:p>
-      <w:pPr>
-        <w:rPr>
-          <w:i/>
-          <w:iCs/>
-          <w:sz w:val="24"/>
-          <w:szCs w:val="24"/>
-          <w:u w:val="single"/>
-        </w:rPr>
-      </w:pPr>
-    </w:p>
-    <w:p>
-      <w:pPr>
-        <w:rPr>
-          <w:i/>
-          <w:iCs/>
-          <w:sz w:val="24"/>
-          <w:szCs w:val="24"/>
-          <w:u w:val="single"/>
-        </w:rPr>
-      </w:pPr>
-    </w:p>
-    <w:p>
-      <w:pPr>
-        <w:rPr>
-          <w:i/>
-          <w:iCs/>
-          <w:sz w:val="24"/>
-          <w:szCs w:val="24"/>
-          <w:u w:val="single"/>
-        </w:rPr>
-      </w:pPr>
-      <w:r>
-        <w:rPr>
-          <w:i/>
-          <w:iCs/>
-          <w:sz w:val="24"/>
-          <w:szCs w:val="24"/>
-          <w:u w:val="single"/>
-        </w:rPr>
-        <w:t xml:space="preserve">Month </w:t>
-      </w:r>
-      <w:r>
-        <w:rPr>
-          <w:i/>
-          <w:iCs/>
-          <w:sz w:val="24"/>
-          <w:szCs w:val="24"/>
-          <w:u w:val="single"/>
-        </w:rPr>
-        <w:t>2</w:t>
-      </w:r>
-      <w:r>
-        <w:rPr>
-          <w:i/>
-          <w:iCs/>
-          <w:sz w:val="24"/>
-          <w:szCs w:val="24"/>
-          <w:u w:val="single"/>
-        </w:rPr>
-        <w:t xml:space="preserve"> – </w:t>
-      </w:r>
-      <w:proofErr w:type="spellStart"/>
-      <w:r>
-        <w:rPr>
-          <w:i/>
-          <w:iCs/>
-          <w:sz w:val="24"/>
-          <w:szCs w:val="24"/>
-          <w:u w:val="single"/>
-        </w:rPr>
-        <w:t>Octomber</w:t>
-      </w:r>
-      <w:proofErr w:type="spellEnd"/>
-    </w:p>
-    <w:p>
-      <w:pPr>
-        <w:rPr>
-          <w:color w:val="F4B083" w:themeColor="accent2" w:themeTint="99"/>
-          <w:sz w:val="24"/>
-          <w:szCs w:val="24"/>
-        </w:rPr>
-      </w:pPr>
-      <w:proofErr w:type="spellStart"/>
-      <w:r>
-        <w:rPr>
-          <w:b/>
-          <w:bCs/>
-          <w:i/>
-          <w:iCs/>
-          <w:sz w:val="24"/>
-          <w:szCs w:val="24"/>
-        </w:rPr>
-        <w:t>NodeJs</w:t>
-      </w:r>
-      <w:proofErr w:type="spellEnd"/>
-      <w:r>
-        <w:rPr>
-          <w:b/>
-          <w:bCs/>
-          <w:i/>
-          <w:iCs/>
-          <w:sz w:val="24"/>
-          <w:szCs w:val="24"/>
-        </w:rPr>
-        <w:t xml:space="preserve"> - </w:t>
-      </w:r>
-      <w:r>
-        <w:rPr>
-          <w:sz w:val="24"/>
-          <w:szCs w:val="24"/>
-        </w:rPr>
-        <w:t xml:space="preserve">Complete Season 1,2 Entirely </w:t>
-      </w:r>
-      <w:proofErr w:type="gramStart"/>
-      <w:r>
-        <w:rPr>
-          <w:sz w:val="24"/>
-          <w:szCs w:val="24"/>
-        </w:rPr>
-        <w:t>With</w:t>
-      </w:r>
-      <w:proofErr w:type="gramEnd"/>
-      <w:r>
-        <w:rPr>
-          <w:sz w:val="24"/>
-          <w:szCs w:val="24"/>
-        </w:rPr>
-        <w:t xml:space="preserve"> Detail understanding</w:t>
-      </w:r>
-      <w:r>
-        <w:rPr>
-          <w:sz w:val="24"/>
-          <w:szCs w:val="24"/>
-        </w:rPr>
-        <w:t xml:space="preserve"> </w:t>
-      </w:r>
-      <w:r>
-        <w:rPr>
           <w:sz w:val="24"/>
           <w:szCs w:val="24"/>
         </w:rPr>
@@ -1384,29 +970,16 @@
           <w:szCs w:val="24"/>
         </w:rPr>
       </w:pPr>
-      <w:proofErr w:type="spellStart"/>
-      <w:r>
-        <w:rPr>
-          <w:b/>
-          <w:bCs/>
-          <w:i/>
-          <w:iCs/>
-          <w:sz w:val="24"/>
-          <w:szCs w:val="24"/>
-        </w:rPr>
-        <w:t>JsCore</w:t>
-      </w:r>
-      <w:proofErr w:type="spellEnd"/>
-      <w:r>
-        <w:rPr>
-          <w:b/>
-          <w:bCs/>
-          <w:i/>
-          <w:iCs/>
-          <w:sz w:val="24"/>
-          <w:szCs w:val="24"/>
-        </w:rPr>
-        <w:t xml:space="preserve"> </w:t>
+      <w:r>
+        <w:rPr>
+          <w:b/>
+          <w:bCs/>
+          <w:i/>
+          <w:iCs/>
+          <w:sz w:val="24"/>
+          <w:szCs w:val="24"/>
+        </w:rPr>
+        <w:t xml:space="preserve">JsCore </w:t>
       </w:r>
       <w:r>
         <w:rPr>
@@ -1441,23 +1014,7 @@
           <w:sz w:val="24"/>
           <w:szCs w:val="24"/>
         </w:rPr>
-        <w:t xml:space="preserve"> complete till, Work </w:t>
-      </w:r>
-      <w:proofErr w:type="gramStart"/>
-      <w:r>
-        <w:rPr>
-          <w:sz w:val="24"/>
-          <w:szCs w:val="24"/>
-        </w:rPr>
-        <w:t>On</w:t>
-      </w:r>
-      <w:proofErr w:type="gramEnd"/>
-      <w:r>
-        <w:rPr>
-          <w:sz w:val="24"/>
-          <w:szCs w:val="24"/>
-        </w:rPr>
-        <w:t xml:space="preserve"> Interview Prep</w:t>
+        <w:t xml:space="preserve"> complete till, Work On Interview Prep</w:t>
       </w:r>
       <w:r>
         <w:rPr>
@@ -1501,23 +1058,7 @@
           <w:sz w:val="24"/>
           <w:szCs w:val="24"/>
         </w:rPr>
-        <w:t xml:space="preserve"> – Beginner Full + Sorting + </w:t>
-      </w:r>
-      <w:proofErr w:type="spellStart"/>
-      <w:r>
-        <w:rPr>
-          <w:sz w:val="24"/>
-          <w:szCs w:val="24"/>
-        </w:rPr>
-        <w:t>BinarySearch</w:t>
-      </w:r>
-      <w:proofErr w:type="spellEnd"/>
-      <w:r>
-        <w:rPr>
-          <w:sz w:val="24"/>
-          <w:szCs w:val="24"/>
-        </w:rPr>
-        <w:t xml:space="preserve">, </w:t>
+        <w:t xml:space="preserve"> – Beginner Full + Sorting + BinarySearch, </w:t>
       </w:r>
       <w:r>
         <w:rPr>
@@ -1531,23 +1072,7 @@
           <w:sz w:val="24"/>
           <w:szCs w:val="24"/>
         </w:rPr>
-        <w:t xml:space="preserve">0 DSA </w:t>
-      </w:r>
-      <w:proofErr w:type="gramStart"/>
-      <w:r>
-        <w:rPr>
-          <w:sz w:val="24"/>
-          <w:szCs w:val="24"/>
-        </w:rPr>
-        <w:t>Sheet ,</w:t>
-      </w:r>
-      <w:proofErr w:type="gramEnd"/>
-      <w:r>
-        <w:rPr>
-          <w:sz w:val="24"/>
-          <w:szCs w:val="24"/>
-        </w:rPr>
-        <w:t xml:space="preserve"> 1 Time Concepts</w:t>
+        <w:t>0 DSA Sheet , 1 Time Concepts</w:t>
       </w:r>
       <w:r>
         <w:rPr>
@@ -1640,46 +1165,14 @@
           <w:sz w:val="24"/>
           <w:szCs w:val="24"/>
         </w:rPr>
-        <w:t xml:space="preserve">LinkedIn Posts – Clean full LinkedIn, update topic list in excel, make list of resource of learning etc </w:t>
-      </w:r>
-      <w:proofErr w:type="spellStart"/>
-      <w:r>
-        <w:rPr>
-          <w:sz w:val="24"/>
-          <w:szCs w:val="24"/>
-        </w:rPr>
-        <w:t>syd</w:t>
-      </w:r>
-      <w:proofErr w:type="spellEnd"/>
-      <w:r>
-        <w:rPr>
-          <w:sz w:val="24"/>
-          <w:szCs w:val="24"/>
-        </w:rPr>
-        <w:t xml:space="preserve"> in </w:t>
-      </w:r>
-      <w:proofErr w:type="gramStart"/>
-      <w:r>
-        <w:rPr>
-          <w:sz w:val="24"/>
-          <w:szCs w:val="24"/>
-        </w:rPr>
-        <w:t>excel</w:t>
-      </w:r>
-      <w:r>
-        <w:rPr>
-          <w:sz w:val="24"/>
-          <w:szCs w:val="24"/>
-        </w:rPr>
-        <w:t xml:space="preserve"> ,</w:t>
-      </w:r>
-      <w:proofErr w:type="gramEnd"/>
-      <w:r>
-        <w:rPr>
-          <w:sz w:val="24"/>
-          <w:szCs w:val="24"/>
-        </w:rPr>
-        <w:t xml:space="preserve"> blog post, tolls tech needed</w:t>
+        <w:t>LinkedIn Posts – Clean full LinkedIn, update topic list in excel, make list of resource of learning etc syd in excel</w:t>
+      </w:r>
+      <w:r>
+        <w:rPr>
+          <w:sz w:val="24"/>
+          <w:szCs w:val="24"/>
+        </w:rPr>
+        <w:t xml:space="preserve"> , blog post, tolls tech needed</w:t>
       </w:r>
       <w:r>
         <w:rPr>
@@ -1757,52 +1250,23 @@
           <w:szCs w:val="24"/>
         </w:rPr>
       </w:pPr>
-      <w:proofErr w:type="spellStart"/>
-      <w:r>
-        <w:rPr>
-          <w:b/>
-          <w:bCs/>
-          <w:i/>
-          <w:iCs/>
-          <w:sz w:val="24"/>
-          <w:szCs w:val="24"/>
-        </w:rPr>
-        <w:t>NodeJs</w:t>
-      </w:r>
-      <w:proofErr w:type="spellEnd"/>
-      <w:r>
-        <w:rPr>
-          <w:b/>
-          <w:bCs/>
-          <w:i/>
-          <w:iCs/>
-          <w:sz w:val="24"/>
-          <w:szCs w:val="24"/>
-        </w:rPr>
-        <w:t xml:space="preserve"> - </w:t>
-      </w:r>
-      <w:r>
-        <w:rPr>
-          <w:sz w:val="24"/>
-          <w:szCs w:val="24"/>
-        </w:rPr>
-        <w:t xml:space="preserve">Complete Season 1,2 Entirely </w:t>
-      </w:r>
-      <w:proofErr w:type="gramStart"/>
-      <w:r>
-        <w:rPr>
-          <w:sz w:val="24"/>
-          <w:szCs w:val="24"/>
-        </w:rPr>
-        <w:t>With</w:t>
-      </w:r>
-      <w:proofErr w:type="gramEnd"/>
-      <w:r>
-        <w:rPr>
-          <w:sz w:val="24"/>
-          <w:szCs w:val="24"/>
-        </w:rPr>
-        <w:t xml:space="preserve"> Detail understanding + Revision+ Post On LinkedIn</w:t>
+      <w:r>
+        <w:rPr>
+          <w:b/>
+          <w:bCs/>
+          <w:i/>
+          <w:iCs/>
+          <w:sz w:val="24"/>
+          <w:szCs w:val="24"/>
+        </w:rPr>
+        <w:t xml:space="preserve">NodeJs - </w:t>
+      </w:r>
+      <w:r>
+        <w:rPr>
+          <w:sz w:val="24"/>
+          <w:szCs w:val="24"/>
+        </w:rPr>
+        <w:t>Complete Season 1,2 Entirely With Detail understanding + Revision+ Post On LinkedIn</w:t>
       </w:r>
       <w:r>
         <w:rPr>
@@ -1863,226 +1327,264 @@
           <w:szCs w:val="24"/>
         </w:rPr>
       </w:pPr>
-      <w:proofErr w:type="spellStart"/>
-      <w:r>
-        <w:rPr>
-          <w:b/>
-          <w:bCs/>
-          <w:i/>
-          <w:iCs/>
-          <w:sz w:val="24"/>
-          <w:szCs w:val="24"/>
-        </w:rPr>
-        <w:t>JsCore</w:t>
-      </w:r>
-      <w:proofErr w:type="spellEnd"/>
-      <w:r>
-        <w:rPr>
-          <w:b/>
-          <w:bCs/>
-          <w:i/>
-          <w:iCs/>
+      <w:r>
+        <w:rPr>
+          <w:b/>
+          <w:bCs/>
+          <w:i/>
+          <w:iCs/>
+          <w:sz w:val="24"/>
+          <w:szCs w:val="24"/>
+        </w:rPr>
+        <w:t xml:space="preserve">JsCore </w:t>
+      </w:r>
+      <w:r>
+        <w:rPr>
+          <w:b/>
+          <w:bCs/>
+          <w:i/>
+          <w:iCs/>
+          <w:sz w:val="24"/>
+          <w:szCs w:val="24"/>
+        </w:rPr>
+        <w:t>–</w:t>
+      </w:r>
+      <w:r>
+        <w:rPr>
           <w:sz w:val="24"/>
           <w:szCs w:val="24"/>
         </w:rPr>
         <w:t xml:space="preserve"> </w:t>
       </w:r>
       <w:r>
-        <w:rPr>
-          <w:b/>
-          <w:bCs/>
-          <w:i/>
-          <w:iCs/>
-          <w:sz w:val="24"/>
-          <w:szCs w:val="24"/>
-        </w:rPr>
-        <w:t>–</w:t>
-      </w:r>
-      <w:r>
-        <w:rPr>
-          <w:sz w:val="24"/>
-          <w:szCs w:val="24"/>
-        </w:rPr>
+        <w:t>JS CoreConcept All Videos , FrontEnd Geek , BigFrontEnd</w:t>
+      </w:r>
+      <w:r>
         <w:t xml:space="preserve"> </w:t>
       </w:r>
       <w:r>
-        <w:t xml:space="preserve">JS </w:t>
-      </w:r>
-      <w:proofErr w:type="spellStart"/>
-      <w:r>
-        <w:t>CoreConcept</w:t>
-      </w:r>
-      <w:proofErr w:type="spellEnd"/>
-      <w:r>
-        <w:t xml:space="preserve"> All </w:t>
-      </w:r>
-      <w:proofErr w:type="gramStart"/>
-      <w:r>
-        <w:t>Videos ,</w:t>
-      </w:r>
-      <w:proofErr w:type="gramEnd"/>
+        <w:rPr>
+          <w:b/>
+          <w:bCs/>
+        </w:rPr>
+        <w:t>[DONE]</w:t>
+      </w:r>
+    </w:p>
+    <w:p>
+      <w:pPr>
+        <w:rPr>
+          <w:color w:val="F4B083" w:themeColor="accent2" w:themeTint="99"/>
+          <w:sz w:val="24"/>
+          <w:szCs w:val="24"/>
+        </w:rPr>
+      </w:pPr>
+      <w:r>
+        <w:rPr>
+          <w:b/>
+          <w:bCs/>
+          <w:i/>
+          <w:iCs/>
+          <w:sz w:val="24"/>
+          <w:szCs w:val="24"/>
+        </w:rPr>
+        <w:t>DSA</w:t>
+      </w:r>
+      <w:r>
+        <w:rPr>
+          <w:sz w:val="24"/>
+          <w:szCs w:val="24"/>
+        </w:rPr>
+        <w:t xml:space="preserve"> – </w:t>
+      </w:r>
+      <w:r>
+        <w:rPr>
+          <w:sz w:val="24"/>
+          <w:szCs w:val="24"/>
+        </w:rPr>
+        <w:t>Basic Hashing ,Basic String , Basic Recursion On Ans BinarySearch</w:t>
+      </w:r>
+      <w:r>
+        <w:rPr>
+          <w:sz w:val="24"/>
+          <w:szCs w:val="24"/>
+        </w:rPr>
+        <w:t>, 30 DSA Sheet , 1 Time Concepts</w:t>
+      </w:r>
+      <w:r>
+        <w:rPr>
+          <w:color w:val="F4B083" w:themeColor="accent2" w:themeTint="99"/>
+          <w:sz w:val="24"/>
+          <w:szCs w:val="24"/>
+        </w:rPr>
+        <w:t>[Working…</w:t>
+      </w:r>
+      <w:r>
+        <w:rPr>
+          <w:color w:val="F4B083" w:themeColor="accent2" w:themeTint="99"/>
+          <w:sz w:val="24"/>
+          <w:szCs w:val="24"/>
+        </w:rPr>
+        <w:t>]</w:t>
+      </w:r>
+    </w:p>
+    <w:p>
+      <w:pPr>
+        <w:rPr>
+          <w:sz w:val="24"/>
+          <w:szCs w:val="24"/>
+        </w:rPr>
+      </w:pPr>
+      <w:r>
+        <w:rPr>
+          <w:b/>
+          <w:bCs/>
+          <w:i/>
+          <w:iCs/>
+          <w:sz w:val="24"/>
+          <w:szCs w:val="24"/>
+        </w:rPr>
+        <w:t>Js</w:t>
+      </w:r>
+      <w:r>
+        <w:rPr>
+          <w:b/>
+          <w:bCs/>
+          <w:i/>
+          <w:iCs/>
+          <w:sz w:val="24"/>
+          <w:szCs w:val="24"/>
+        </w:rPr>
+        <w:t>Project</w:t>
+      </w:r>
+      <w:r>
+        <w:rPr>
+          <w:b/>
+          <w:bCs/>
+          <w:i/>
+          <w:iCs/>
+          <w:sz w:val="24"/>
+          <w:szCs w:val="24"/>
+        </w:rPr>
+        <w:t xml:space="preserve"> – </w:t>
+      </w:r>
+      <w:r>
+        <w:t>Portfolio Project Complete, 1-2 opensouce project for understanding</w:t>
+      </w:r>
+      <w:r>
+        <w:t xml:space="preserve"> [make list for this also]</w:t>
+      </w:r>
       <w:r>
         <w:t xml:space="preserve"> </w:t>
       </w:r>
-      <w:proofErr w:type="spellStart"/>
-      <w:r>
-        <w:t>FrontEnd</w:t>
-      </w:r>
-      <w:proofErr w:type="spellEnd"/>
-      <w:r>
-        <w:t xml:space="preserve"> Geek , </w:t>
-      </w:r>
-      <w:proofErr w:type="spellStart"/>
-      <w:r>
-        <w:t>BigFrontEnd</w:t>
-      </w:r>
-      <w:proofErr w:type="spellEnd"/>
+      <w:r>
+        <w:rPr>
+          <w:color w:val="F4B083" w:themeColor="accent2" w:themeTint="99"/>
+          <w:sz w:val="24"/>
+          <w:szCs w:val="24"/>
+        </w:rPr>
+        <w:t>[Working…]</w:t>
+      </w:r>
+    </w:p>
+    <w:p>
+      <w:pPr>
+        <w:rPr>
+          <w:color w:val="F4B083" w:themeColor="accent2" w:themeTint="99"/>
+          <w:sz w:val="24"/>
+          <w:szCs w:val="24"/>
+        </w:rPr>
+      </w:pPr>
+      <w:r>
+        <w:rPr>
+          <w:b/>
+          <w:bCs/>
+          <w:i/>
+          <w:iCs/>
+          <w:sz w:val="24"/>
+          <w:szCs w:val="24"/>
+        </w:rPr>
+        <w:t>Others</w:t>
+      </w:r>
+      <w:r>
+        <w:rPr>
+          <w:sz w:val="24"/>
+          <w:szCs w:val="24"/>
+        </w:rPr>
+        <w:t xml:space="preserve"> –SM start,1 state plan </w:t>
+      </w:r>
+      <w:r>
+        <w:rPr>
+          <w:color w:val="F4B083" w:themeColor="accent2" w:themeTint="99"/>
+          <w:sz w:val="24"/>
+          <w:szCs w:val="24"/>
+        </w:rPr>
+        <w:t>[Working…]</w:t>
+      </w:r>
+    </w:p>
+    <w:p>
+      <w:pPr>
+        <w:rPr>
+          <w:sz w:val="24"/>
+          <w:szCs w:val="24"/>
+        </w:rPr>
+      </w:pPr>
+      <w:r>
+        <w:rPr>
+          <w:b/>
+          <w:bCs/>
+          <w:i/>
+          <w:iCs/>
+          <w:sz w:val="24"/>
+          <w:szCs w:val="24"/>
+        </w:rPr>
+        <w:t>LinkedIn Posts</w:t>
+      </w:r>
+      <w:r>
+        <w:rPr>
+          <w:sz w:val="24"/>
+          <w:szCs w:val="24"/>
+        </w:rPr>
+        <w:t xml:space="preserve"> – Clean full LinkedIn, update topic list in </w:t>
+      </w:r>
+      <w:r>
+        <w:rPr>
+          <w:sz w:val="24"/>
+          <w:szCs w:val="24"/>
+        </w:rPr>
+        <w:t>word</w:t>
+      </w:r>
+      <w:r>
+        <w:rPr>
+          <w:sz w:val="24"/>
+          <w:szCs w:val="24"/>
+        </w:rPr>
+        <w:t>, make list of resource of learning etc, blog post, tolls tech needed</w:t>
+      </w:r>
+    </w:p>
+    <w:p>
+      <w:pPr>
+        <w:rPr>
+          <w:color w:val="F4B083" w:themeColor="accent2" w:themeTint="99"/>
+          <w:sz w:val="24"/>
+          <w:szCs w:val="24"/>
+        </w:rPr>
+      </w:pPr>
+      <w:r>
+        <w:t xml:space="preserve">Clean </w:t>
+      </w:r>
+      <w:r>
+        <w:t xml:space="preserve">-- </w:t>
+      </w:r>
+      <w:r>
+        <w:t xml:space="preserve">Insta Saved, YouTube Saved </w:t>
+      </w:r>
+      <w:r>
+        <w:t>,</w:t>
+      </w:r>
       <w:r>
         <w:t xml:space="preserve"> </w:t>
       </w:r>
       <w:r>
-        <w:rPr>
-          <w:b/>
-          <w:bCs/>
-        </w:rPr>
-        <w:t>[DONE]</w:t>
-      </w:r>
-    </w:p>
-    <w:p>
-      <w:pPr>
-        <w:rPr>
-          <w:color w:val="F4B083" w:themeColor="accent2" w:themeTint="99"/>
-          <w:sz w:val="24"/>
-          <w:szCs w:val="24"/>
-        </w:rPr>
-      </w:pPr>
-      <w:r>
-        <w:rPr>
-          <w:b/>
-          <w:bCs/>
-          <w:i/>
-          <w:iCs/>
-          <w:sz w:val="24"/>
-          <w:szCs w:val="24"/>
-        </w:rPr>
-        <w:t>DSA</w:t>
-      </w:r>
-      <w:r>
-        <w:rPr>
-          <w:sz w:val="24"/>
-          <w:szCs w:val="24"/>
-        </w:rPr>
-        <w:t xml:space="preserve"> – </w:t>
-      </w:r>
-      <w:r>
-        <w:rPr>
-          <w:sz w:val="24"/>
-          <w:szCs w:val="24"/>
-        </w:rPr>
-        <w:t xml:space="preserve">Basic </w:t>
-      </w:r>
-      <w:proofErr w:type="gramStart"/>
-      <w:r>
-        <w:rPr>
-          <w:sz w:val="24"/>
-          <w:szCs w:val="24"/>
-        </w:rPr>
-        <w:t>Hashing ,Basic</w:t>
-      </w:r>
-      <w:proofErr w:type="gramEnd"/>
-      <w:r>
-        <w:rPr>
-          <w:sz w:val="24"/>
-          <w:szCs w:val="24"/>
-        </w:rPr>
-        <w:t xml:space="preserve"> String , Basic Recursion On Ans </w:t>
-      </w:r>
-      <w:proofErr w:type="spellStart"/>
-      <w:r>
-        <w:rPr>
-          <w:sz w:val="24"/>
-          <w:szCs w:val="24"/>
-        </w:rPr>
-        <w:t>BinarySearch</w:t>
-      </w:r>
-      <w:proofErr w:type="spellEnd"/>
-      <w:r>
-        <w:rPr>
-          <w:sz w:val="24"/>
-          <w:szCs w:val="24"/>
-        </w:rPr>
-        <w:t>, 30 DSA Sheet , 1 Time Concepts</w:t>
-      </w:r>
-      <w:r>
-        <w:rPr>
-          <w:color w:val="F4B083" w:themeColor="accent2" w:themeTint="99"/>
-          <w:sz w:val="24"/>
-          <w:szCs w:val="24"/>
-        </w:rPr>
-        <w:t>[Working…</w:t>
-      </w:r>
-      <w:r>
-        <w:rPr>
-          <w:color w:val="F4B083" w:themeColor="accent2" w:themeTint="99"/>
-          <w:sz w:val="24"/>
-          <w:szCs w:val="24"/>
-        </w:rPr>
-        <w:t>]</w:t>
-      </w:r>
-    </w:p>
-    <w:p>
-      <w:pPr>
-        <w:rPr>
-          <w:sz w:val="24"/>
-          <w:szCs w:val="24"/>
-        </w:rPr>
-      </w:pPr>
-      <w:r>
-        <w:rPr>
-          <w:b/>
-          <w:bCs/>
-          <w:i/>
-          <w:iCs/>
-          <w:sz w:val="24"/>
-          <w:szCs w:val="24"/>
-        </w:rPr>
-        <w:t>Js</w:t>
-      </w:r>
-      <w:r>
-        <w:rPr>
-          <w:b/>
-          <w:bCs/>
-          <w:i/>
-          <w:iCs/>
-          <w:sz w:val="24"/>
-          <w:szCs w:val="24"/>
-        </w:rPr>
-        <w:t>Project</w:t>
-      </w:r>
-      <w:r>
-        <w:rPr>
-          <w:b/>
-          <w:bCs/>
-          <w:i/>
-          <w:iCs/>
-          <w:sz w:val="24"/>
-          <w:szCs w:val="24"/>
-        </w:rPr>
-        <w:t xml:space="preserve"> – </w:t>
-      </w:r>
-      <w:r>
-        <w:t xml:space="preserve">Portfolio Project Complete, 1-2 </w:t>
-      </w:r>
-      <w:proofErr w:type="spellStart"/>
-      <w:r>
-        <w:t>opensouce</w:t>
-      </w:r>
-      <w:proofErr w:type="spellEnd"/>
-      <w:r>
-        <w:t xml:space="preserve"> project for understanding</w:t>
-      </w:r>
-      <w:r>
-        <w:t xml:space="preserve"> [make list for this also]</w:t>
+        <w:t>phone</w:t>
       </w:r>
       <w:r>
         <w:t xml:space="preserve"> </w:t>
@@ -2097,124 +1599,6 @@
       </w:r>
     </w:p>
     <w:p>
-      <w:pPr>
-        <w:rPr>
-          <w:color w:val="F4B083" w:themeColor="accent2" w:themeTint="99"/>
-          <w:sz w:val="24"/>
-          <w:szCs w:val="24"/>
-        </w:rPr>
-      </w:pPr>
-      <w:r>
-        <w:rPr>
-          <w:b/>
-          <w:bCs/>
-          <w:i/>
-          <w:iCs/>
-          <w:sz w:val="24"/>
-          <w:szCs w:val="24"/>
-        </w:rPr>
-        <w:t>Others</w:t>
-      </w:r>
-      <w:r>
-        <w:rPr>
-          <w:sz w:val="24"/>
-          <w:szCs w:val="24"/>
-        </w:rPr>
-        <w:t xml:space="preserve"> –SM start,1 state plan </w:t>
-      </w:r>
-      <w:r>
-        <w:rPr>
-          <w:color w:val="F4B083" w:themeColor="accent2" w:themeTint="99"/>
-          <w:sz w:val="24"/>
-          <w:szCs w:val="24"/>
-        </w:rPr>
-        <w:t>[Working…]</w:t>
-      </w:r>
-    </w:p>
-    <w:p>
-      <w:pPr>
-        <w:rPr>
-          <w:sz w:val="24"/>
-          <w:szCs w:val="24"/>
-        </w:rPr>
-      </w:pPr>
-      <w:r>
-        <w:rPr>
-          <w:b/>
-          <w:bCs/>
-          <w:i/>
-          <w:iCs/>
-          <w:sz w:val="24"/>
-          <w:szCs w:val="24"/>
-        </w:rPr>
-        <w:t>LinkedIn Posts</w:t>
-      </w:r>
-      <w:r>
-        <w:rPr>
-          <w:sz w:val="24"/>
-          <w:szCs w:val="24"/>
-        </w:rPr>
-        <w:t xml:space="preserve"> – Clean full LinkedIn, update topic list in </w:t>
-      </w:r>
-      <w:r>
-        <w:rPr>
-          <w:sz w:val="24"/>
-          <w:szCs w:val="24"/>
-        </w:rPr>
-        <w:t>word</w:t>
-      </w:r>
-      <w:r>
-        <w:rPr>
-          <w:sz w:val="24"/>
-          <w:szCs w:val="24"/>
-        </w:rPr>
-        <w:t>, make list of resource of learning etc, blog post, tolls tech needed</w:t>
-      </w:r>
-    </w:p>
-    <w:p>
-      <w:pPr>
-        <w:rPr>
-          <w:color w:val="F4B083" w:themeColor="accent2" w:themeTint="99"/>
-          <w:sz w:val="24"/>
-          <w:szCs w:val="24"/>
-        </w:rPr>
-      </w:pPr>
-      <w:r>
-        <w:t xml:space="preserve">Clean </w:t>
-      </w:r>
-      <w:r>
-        <w:t xml:space="preserve">-- </w:t>
-      </w:r>
-      <w:r>
-        <w:t xml:space="preserve">Insta Saved, YouTube </w:t>
-      </w:r>
-      <w:proofErr w:type="gramStart"/>
-      <w:r>
-        <w:t xml:space="preserve">Saved </w:t>
-      </w:r>
-      <w:r>
-        <w:t>,</w:t>
-      </w:r>
-      <w:proofErr w:type="gramEnd"/>
-      <w:r>
-        <w:t xml:space="preserve"> </w:t>
-      </w:r>
-      <w:r>
-        <w:t>phone</w:t>
-      </w:r>
-      <w:r>
-        <w:t xml:space="preserve"> </w:t>
-      </w:r>
-      <w:r>
-        <w:rPr>
-          <w:color w:val="F4B083" w:themeColor="accent2" w:themeTint="99"/>
-          <w:sz w:val="24"/>
-          <w:szCs w:val="24"/>
-        </w:rPr>
-        <w:t>[Working…]</w:t>
-      </w:r>
-    </w:p>
-    <w:p>
       <w:r>
         <w:t xml:space="preserve">LinkedIn – Start Posting </w:t>
       </w:r>
@@ -2223,6 +1607,12 @@
       </w:r>
       <w:r>
         <w:t xml:space="preserve"> || Update LinkedIn Profile</w:t>
+      </w:r>
+    </w:p>
+    <w:p/>
+    <w:p>
+      <w:r>
+        <w:t>JS revise , JS MachineCoding , JSQuestions , JS Interview Prep, FrontEndSD , UI Technologies</w:t>
       </w:r>
     </w:p>
     <w:p>

</xml_diff>

<commit_message>
feat: adding new items
</commit_message>
<xml_diff>
--- a/EntireSixMonthsStepByStepPlan.docx
+++ b/EntireSixMonthsStepByStepPlan.docx
@@ -24,14 +24,23 @@
           <w:bCs/>
           <w:color w:val="385623" w:themeColor="accent6" w:themeShade="80"/>
         </w:rPr>
-        <w:t>Fed End</w:t>
-      </w:r>
+        <w:t xml:space="preserve">Fed </w:t>
+      </w:r>
+      <w:proofErr w:type="gramStart"/>
       <w:r>
         <w:rPr>
           <w:b/>
           <w:bCs/>
           <w:color w:val="385623" w:themeColor="accent6" w:themeShade="80"/>
         </w:rPr>
+        <w:t>End</w:t>
+      </w:r>
+      <w:r>
+        <w:rPr>
+          <w:b/>
+          <w:bCs/>
+          <w:color w:val="385623" w:themeColor="accent6" w:themeShade="80"/>
+        </w:rPr>
         <w:t>)</w:t>
       </w:r>
       <w:r>
@@ -40,14 +49,23 @@
           <w:bCs/>
           <w:color w:val="385623" w:themeColor="accent6" w:themeShade="80"/>
         </w:rPr>
-        <w:t xml:space="preserve">  (Month 4 Apply Start</w:t>
-      </w:r>
+        <w:t xml:space="preserve">  (</w:t>
+      </w:r>
+      <w:proofErr w:type="gramEnd"/>
       <w:r>
         <w:rPr>
           <w:b/>
           <w:bCs/>
           <w:color w:val="385623" w:themeColor="accent6" w:themeShade="80"/>
         </w:rPr>
+        <w:t>Month 4 Apply Start</w:t>
+      </w:r>
+      <w:r>
+        <w:rPr>
+          <w:b/>
+          <w:bCs/>
+          <w:color w:val="385623" w:themeColor="accent6" w:themeShade="80"/>
+        </w:rPr>
         <w:t xml:space="preserve"> From Dec End</w:t>
       </w:r>
       <w:r>
@@ -90,20 +108,66 @@
         </w:rPr>
       </w:pPr>
       <w:bookmarkStart w:id="0" w:name="_Hlk175430415"/>
+      <w:proofErr w:type="gramStart"/>
       <w:r>
         <w:rPr>
           <w:b/>
           <w:bCs/>
           <w:color w:val="385623" w:themeColor="accent6" w:themeShade="80"/>
         </w:rPr>
-        <w:t>JS , TS , React , NextJs , NodeJs(For Knowledge) ,</w:t>
-      </w:r>
+        <w:t>JS ,</w:t>
+      </w:r>
+      <w:proofErr w:type="gramEnd"/>
       <w:r>
         <w:rPr>
           <w:b/>
           <w:bCs/>
           <w:color w:val="385623" w:themeColor="accent6" w:themeShade="80"/>
         </w:rPr>
+        <w:t xml:space="preserve"> TS , React , </w:t>
+      </w:r>
+      <w:proofErr w:type="spellStart"/>
+      <w:r>
+        <w:rPr>
+          <w:b/>
+          <w:bCs/>
+          <w:color w:val="385623" w:themeColor="accent6" w:themeShade="80"/>
+        </w:rPr>
+        <w:t>NextJs</w:t>
+      </w:r>
+      <w:proofErr w:type="spellEnd"/>
+      <w:r>
+        <w:rPr>
+          <w:b/>
+          <w:bCs/>
+          <w:color w:val="385623" w:themeColor="accent6" w:themeShade="80"/>
+        </w:rPr>
+        <w:t xml:space="preserve"> , </w:t>
+      </w:r>
+      <w:proofErr w:type="spellStart"/>
+      <w:r>
+        <w:rPr>
+          <w:b/>
+          <w:bCs/>
+          <w:color w:val="385623" w:themeColor="accent6" w:themeShade="80"/>
+        </w:rPr>
+        <w:t>NodeJs</w:t>
+      </w:r>
+      <w:proofErr w:type="spellEnd"/>
+      <w:r>
+        <w:rPr>
+          <w:b/>
+          <w:bCs/>
+          <w:color w:val="385623" w:themeColor="accent6" w:themeShade="80"/>
+        </w:rPr>
+        <w:t>(For Knowledge) ,</w:t>
+      </w:r>
+      <w:r>
+        <w:rPr>
+          <w:b/>
+          <w:bCs/>
+          <w:color w:val="385623" w:themeColor="accent6" w:themeShade="80"/>
+        </w:rPr>
         <w:t xml:space="preserve"> MongoDB , DSA , </w:t>
       </w:r>
       <w:r>
@@ -112,7 +176,61 @@
           <w:bCs/>
           <w:color w:val="385623" w:themeColor="accent6" w:themeShade="80"/>
         </w:rPr>
-        <w:t xml:space="preserve"> FrontEnd SystemDesign , [BigFrontEnd]</w:t>
+        <w:t xml:space="preserve"> </w:t>
+      </w:r>
+      <w:proofErr w:type="spellStart"/>
+      <w:r>
+        <w:rPr>
+          <w:b/>
+          <w:bCs/>
+          <w:color w:val="385623" w:themeColor="accent6" w:themeShade="80"/>
+        </w:rPr>
+        <w:t>FrontEnd</w:t>
+      </w:r>
+      <w:proofErr w:type="spellEnd"/>
+      <w:r>
+        <w:rPr>
+          <w:b/>
+          <w:bCs/>
+          <w:color w:val="385623" w:themeColor="accent6" w:themeShade="80"/>
+        </w:rPr>
+        <w:t xml:space="preserve"> </w:t>
+      </w:r>
+      <w:proofErr w:type="spellStart"/>
+      <w:r>
+        <w:rPr>
+          <w:b/>
+          <w:bCs/>
+          <w:color w:val="385623" w:themeColor="accent6" w:themeShade="80"/>
+        </w:rPr>
+        <w:t>SystemDesign</w:t>
+      </w:r>
+      <w:proofErr w:type="spellEnd"/>
+      <w:r>
+        <w:rPr>
+          <w:b/>
+          <w:bCs/>
+          <w:color w:val="385623" w:themeColor="accent6" w:themeShade="80"/>
+        </w:rPr>
+        <w:t xml:space="preserve"> , [</w:t>
+      </w:r>
+      <w:proofErr w:type="spellStart"/>
+      <w:r>
+        <w:rPr>
+          <w:b/>
+          <w:bCs/>
+          <w:color w:val="385623" w:themeColor="accent6" w:themeShade="80"/>
+        </w:rPr>
+        <w:t>BigFrontEnd</w:t>
+      </w:r>
+      <w:proofErr w:type="spellEnd"/>
+      <w:r>
+        <w:rPr>
+          <w:b/>
+          <w:bCs/>
+          <w:color w:val="385623" w:themeColor="accent6" w:themeShade="80"/>
+        </w:rPr>
+        <w:t>]</w:t>
       </w:r>
       <w:r>
         <w:rPr>
@@ -219,13 +337,24 @@
         <w:t xml:space="preserve">-- </w:t>
       </w:r>
       <w:r>
-        <w:t xml:space="preserve">Insta Saved, YouTube Saved , </w:t>
+        <w:t xml:space="preserve">Insta Saved, YouTube </w:t>
+      </w:r>
+      <w:proofErr w:type="gramStart"/>
+      <w:r>
+        <w:t>Saved ,</w:t>
+      </w:r>
+      <w:proofErr w:type="gramEnd"/>
+      <w:r>
+        <w:t xml:space="preserve"> </w:t>
       </w:r>
       <w:r>
         <w:t>LinkedIn</w:t>
       </w:r>
       <w:r>
         <w:t xml:space="preserve"> Post</w:t>
+      </w:r>
+      <w:r>
+        <w:t xml:space="preserve"> </w:t>
       </w:r>
       <w:r>
         <w:t>,phone</w:t>
@@ -294,14 +423,50 @@
           <w:numId w:val="1"/>
         </w:numPr>
       </w:pPr>
-      <w:r>
-        <w:t xml:space="preserve">FrontEnd Projects – Target 3 -- </w:t>
-      </w:r>
-      <w:r>
-        <w:t>writeOpedia , sentimentAI , PortfolioWeb</w:t>
-      </w:r>
-      <w:r>
-        <w:t xml:space="preserve"> (React &amp; Nextjs) If Time Permits Do 4</w:t>
+      <w:proofErr w:type="spellStart"/>
+      <w:r>
+        <w:t>FrontEnd</w:t>
+      </w:r>
+      <w:proofErr w:type="spellEnd"/>
+      <w:r>
+        <w:t xml:space="preserve"> Projects – Target 3 -- </w:t>
+      </w:r>
+      <w:proofErr w:type="spellStart"/>
+      <w:proofErr w:type="gramStart"/>
+      <w:r>
+        <w:t>writeOpedia</w:t>
+      </w:r>
+      <w:proofErr w:type="spellEnd"/>
+      <w:r>
+        <w:t xml:space="preserve"> ,</w:t>
+      </w:r>
+      <w:proofErr w:type="gramEnd"/>
+      <w:r>
+        <w:t xml:space="preserve"> </w:t>
+      </w:r>
+      <w:proofErr w:type="spellStart"/>
+      <w:r>
+        <w:t>sentimentAI</w:t>
+      </w:r>
+      <w:proofErr w:type="spellEnd"/>
+      <w:r>
+        <w:t xml:space="preserve"> , </w:t>
+      </w:r>
+      <w:proofErr w:type="spellStart"/>
+      <w:r>
+        <w:t>PortfolioWeb</w:t>
+      </w:r>
+      <w:proofErr w:type="spellEnd"/>
+      <w:r>
+        <w:t xml:space="preserve"> (React &amp; </w:t>
+      </w:r>
+      <w:proofErr w:type="spellStart"/>
+      <w:r>
+        <w:t>Nextjs</w:t>
+      </w:r>
+      <w:proofErr w:type="spellEnd"/>
+      <w:r>
+        <w:t>) If Time Permits Do 4</w:t>
       </w:r>
       <w:r>
         <w:rPr>
@@ -313,10 +478,18 @@
         <w:t>.</w:t>
       </w:r>
       <w:r>
-        <w:t xml:space="preserve"> [Month 3</w:t>
-      </w:r>
-      <w:r>
-        <w:t xml:space="preserve"> , Start Nov Month</w:t>
+        <w:t xml:space="preserve"> [Month </w:t>
+      </w:r>
+      <w:proofErr w:type="gramStart"/>
+      <w:r>
+        <w:t>3</w:t>
+      </w:r>
+      <w:r>
+        <w:t xml:space="preserve"> ,</w:t>
+      </w:r>
+      <w:proofErr w:type="gramEnd"/>
+      <w:r>
+        <w:t xml:space="preserve"> Start Nov Month</w:t>
       </w:r>
       <w:r>
         <w:t>]</w:t>
@@ -343,10 +516,31 @@
         </w:numPr>
       </w:pPr>
       <w:r>
-        <w:t>Complete StockMarket – TradingWithVivek</w:t>
-      </w:r>
-      <w:r>
-        <w:t xml:space="preserve"> Present In SMPlanning.txt</w:t>
+        <w:t xml:space="preserve">Complete </w:t>
+      </w:r>
+      <w:proofErr w:type="spellStart"/>
+      <w:r>
+        <w:t>StockMarket</w:t>
+      </w:r>
+      <w:proofErr w:type="spellEnd"/>
+      <w:r>
+        <w:t xml:space="preserve"> – </w:t>
+      </w:r>
+      <w:proofErr w:type="spellStart"/>
+      <w:r>
+        <w:t>TradingWithVivek</w:t>
+      </w:r>
+      <w:proofErr w:type="spellEnd"/>
+      <w:r>
+        <w:t xml:space="preserve"> Present </w:t>
+      </w:r>
+      <w:proofErr w:type="gramStart"/>
+      <w:r>
+        <w:t>In</w:t>
+      </w:r>
+      <w:proofErr w:type="gramEnd"/>
+      <w:r>
+        <w:t xml:space="preserve"> SMPlanning.txt</w:t>
       </w:r>
       <w:r>
         <w:t xml:space="preserve"> </w:t>
@@ -368,8 +562,17 @@
           <w:numId w:val="1"/>
         </w:numPr>
       </w:pPr>
-      <w:r>
-        <w:t>TaxPlanning Complete</w:t>
+      <w:proofErr w:type="spellStart"/>
+      <w:r>
+        <w:t>TaxPlanning</w:t>
+      </w:r>
+      <w:proofErr w:type="spellEnd"/>
+      <w:r>
+        <w:t xml:space="preserve"> </w:t>
+      </w:r>
+      <w:proofErr w:type="gramStart"/>
+      <w:r>
+        <w:t>Complete</w:t>
       </w:r>
       <w:r>
         <w:t xml:space="preserve">  </w:t>
@@ -380,7 +583,16 @@
           <w:sz w:val="24"/>
           <w:szCs w:val="24"/>
         </w:rPr>
-        <w:t>[Working…]</w:t>
+        <w:t>[</w:t>
+      </w:r>
+      <w:proofErr w:type="gramEnd"/>
+      <w:r>
+        <w:rPr>
+          <w:color w:val="F4B083" w:themeColor="accent2" w:themeTint="99"/>
+          <w:sz w:val="24"/>
+          <w:szCs w:val="24"/>
+        </w:rPr>
+        <w:t>Working…]</w:t>
       </w:r>
     </w:p>
     <w:p>
@@ -416,7 +628,23 @@
         </w:numPr>
       </w:pPr>
       <w:r>
-        <w:t xml:space="preserve">2-3 months work with city bucket list , </w:t>
+        <w:t xml:space="preserve">2-3 </w:t>
+      </w:r>
+      <w:proofErr w:type="spellStart"/>
+      <w:r>
+        <w:t>months</w:t>
+      </w:r>
+      <w:proofErr w:type="spellEnd"/>
+      <w:r>
+        <w:t xml:space="preserve"> work with city bucket </w:t>
+      </w:r>
+      <w:proofErr w:type="gramStart"/>
+      <w:r>
+        <w:t>list ,</w:t>
+      </w:r>
+      <w:proofErr w:type="gramEnd"/>
+      <w:r>
+        <w:t xml:space="preserve"> </w:t>
       </w:r>
     </w:p>
     <w:p>
@@ -428,7 +656,15 @@
         </w:numPr>
       </w:pPr>
       <w:r>
-        <w:t>3rd month travel with work, Step out, Maintain health, Start spending on yourself</w:t>
+        <w:t xml:space="preserve">3rd month travel with work, </w:t>
+      </w:r>
+      <w:proofErr w:type="gramStart"/>
+      <w:r>
+        <w:t>Step</w:t>
+      </w:r>
+      <w:proofErr w:type="gramEnd"/>
+      <w:r>
+        <w:t xml:space="preserve"> out, Maintain health, Start spending on yourself</w:t>
       </w:r>
     </w:p>
     <w:p>
@@ -448,8 +684,42 @@
           <w:sz w:val="24"/>
           <w:szCs w:val="24"/>
         </w:rPr>
-        <w:t>Read Interview Plan from greatfrontend , frontendgeeks</w:t>
-      </w:r>
+        <w:t xml:space="preserve">Read Interview Plan from </w:t>
+      </w:r>
+      <w:proofErr w:type="spellStart"/>
+      <w:proofErr w:type="gramStart"/>
+      <w:r>
+        <w:rPr>
+          <w:sz w:val="24"/>
+          <w:szCs w:val="24"/>
+        </w:rPr>
+        <w:t>greatfrontend</w:t>
+      </w:r>
+      <w:proofErr w:type="spellEnd"/>
+      <w:r>
+        <w:rPr>
+          <w:sz w:val="24"/>
+          <w:szCs w:val="24"/>
+        </w:rPr>
+        <w:t xml:space="preserve"> ,</w:t>
+      </w:r>
+      <w:proofErr w:type="gramEnd"/>
+      <w:r>
+        <w:rPr>
+          <w:sz w:val="24"/>
+          <w:szCs w:val="24"/>
+        </w:rPr>
+        <w:t xml:space="preserve"> </w:t>
+      </w:r>
+      <w:proofErr w:type="spellStart"/>
+      <w:r>
+        <w:rPr>
+          <w:sz w:val="24"/>
+          <w:szCs w:val="24"/>
+        </w:rPr>
+        <w:t>frontendgeeks</w:t>
+      </w:r>
+      <w:proofErr w:type="spellEnd"/>
     </w:p>
     <w:p/>
     <w:p>
@@ -506,6 +776,7 @@
           <w:szCs w:val="24"/>
         </w:rPr>
       </w:pPr>
+      <w:proofErr w:type="spellStart"/>
       <w:r>
         <w:rPr>
           <w:b/>
@@ -517,6 +788,7 @@
         </w:rPr>
         <w:t>NodeJs</w:t>
       </w:r>
+      <w:proofErr w:type="spellEnd"/>
       <w:r>
         <w:rPr>
           <w:b/>
@@ -555,7 +827,23 @@
           <w:sz w:val="24"/>
           <w:szCs w:val="24"/>
         </w:rPr>
-        <w:t>Complete point 1,2 Entirely With Detail understanding</w:t>
+        <w:t xml:space="preserve">Complete point 1,2 Entirely </w:t>
+      </w:r>
+      <w:proofErr w:type="gramStart"/>
+      <w:r>
+        <w:rPr>
+          <w:sz w:val="24"/>
+          <w:szCs w:val="24"/>
+        </w:rPr>
+        <w:t>With</w:t>
+      </w:r>
+      <w:proofErr w:type="gramEnd"/>
+      <w:r>
+        <w:rPr>
+          <w:sz w:val="24"/>
+          <w:szCs w:val="24"/>
+        </w:rPr>
+        <w:t xml:space="preserve"> Detail understanding</w:t>
       </w:r>
       <w:r>
         <w:rPr>
@@ -582,16 +870,29 @@
           <w:szCs w:val="24"/>
         </w:rPr>
       </w:pPr>
-      <w:r>
-        <w:rPr>
-          <w:b/>
-          <w:bCs/>
-          <w:i/>
-          <w:iCs/>
-          <w:sz w:val="24"/>
-          <w:szCs w:val="24"/>
-        </w:rPr>
-        <w:t xml:space="preserve">JsCore </w:t>
+      <w:proofErr w:type="spellStart"/>
+      <w:r>
+        <w:rPr>
+          <w:b/>
+          <w:bCs/>
+          <w:i/>
+          <w:iCs/>
+          <w:sz w:val="24"/>
+          <w:szCs w:val="24"/>
+        </w:rPr>
+        <w:t>JsCore</w:t>
+      </w:r>
+      <w:proofErr w:type="spellEnd"/>
+      <w:r>
+        <w:rPr>
+          <w:b/>
+          <w:bCs/>
+          <w:i/>
+          <w:iCs/>
+          <w:sz w:val="24"/>
+          <w:szCs w:val="24"/>
+        </w:rPr>
+        <w:t xml:space="preserve"> </w:t>
       </w:r>
       <w:r>
         <w:rPr>
@@ -642,14 +943,30 @@
           <w:sz w:val="24"/>
           <w:szCs w:val="24"/>
         </w:rPr>
-        <w:t>, Work On Interview Prep</w:t>
-      </w:r>
-      <w:r>
-        <w:rPr>
-          <w:sz w:val="24"/>
-          <w:szCs w:val="24"/>
-        </w:rPr>
-        <w:t xml:space="preserve"> , </w:t>
+        <w:t xml:space="preserve">, Work On Interview </w:t>
+      </w:r>
+      <w:proofErr w:type="gramStart"/>
+      <w:r>
+        <w:rPr>
+          <w:sz w:val="24"/>
+          <w:szCs w:val="24"/>
+        </w:rPr>
+        <w:t>Prep</w:t>
+      </w:r>
+      <w:r>
+        <w:rPr>
+          <w:sz w:val="24"/>
+          <w:szCs w:val="24"/>
+        </w:rPr>
+        <w:t xml:space="preserve"> ,</w:t>
+      </w:r>
+      <w:proofErr w:type="gramEnd"/>
+      <w:r>
+        <w:rPr>
+          <w:sz w:val="24"/>
+          <w:szCs w:val="24"/>
+        </w:rPr>
+        <w:t xml:space="preserve"> </w:t>
       </w:r>
       <w:r>
         <w:rPr>
@@ -693,7 +1010,23 @@
           <w:sz w:val="24"/>
           <w:szCs w:val="24"/>
         </w:rPr>
-        <w:t xml:space="preserve">– LinkedList + Sorting , 20 DSA Sheet , 1 Time Concepts </w:t>
+        <w:t xml:space="preserve">– LinkedList + </w:t>
+      </w:r>
+      <w:proofErr w:type="gramStart"/>
+      <w:r>
+        <w:rPr>
+          <w:sz w:val="24"/>
+          <w:szCs w:val="24"/>
+        </w:rPr>
+        <w:t>Sorting ,</w:t>
+      </w:r>
+      <w:proofErr w:type="gramEnd"/>
+      <w:r>
+        <w:rPr>
+          <w:sz w:val="24"/>
+          <w:szCs w:val="24"/>
+        </w:rPr>
+        <w:t xml:space="preserve"> 20 DSA Sheet , 1 Time Concepts </w:t>
       </w:r>
       <w:r>
         <w:rPr>
@@ -730,7 +1063,39 @@
           <w:sz w:val="24"/>
           <w:szCs w:val="24"/>
         </w:rPr>
-        <w:t xml:space="preserve"> – writeOpedia 60% + Linkedin Post Do</w:t>
+        <w:t xml:space="preserve"> – </w:t>
+      </w:r>
+      <w:proofErr w:type="spellStart"/>
+      <w:r>
+        <w:rPr>
+          <w:sz w:val="24"/>
+          <w:szCs w:val="24"/>
+        </w:rPr>
+        <w:t>writeOpedia</w:t>
+      </w:r>
+      <w:proofErr w:type="spellEnd"/>
+      <w:r>
+        <w:rPr>
+          <w:sz w:val="24"/>
+          <w:szCs w:val="24"/>
+        </w:rPr>
+        <w:t xml:space="preserve"> 60% + </w:t>
+      </w:r>
+      <w:proofErr w:type="spellStart"/>
+      <w:r>
+        <w:rPr>
+          <w:sz w:val="24"/>
+          <w:szCs w:val="24"/>
+        </w:rPr>
+        <w:t>Linkedin</w:t>
+      </w:r>
+      <w:proofErr w:type="spellEnd"/>
+      <w:r>
+        <w:rPr>
+          <w:sz w:val="24"/>
+          <w:szCs w:val="24"/>
+        </w:rPr>
+        <w:t xml:space="preserve"> Post Do</w:t>
       </w:r>
     </w:p>
     <w:p>
@@ -803,7 +1168,23 @@
           <w:sz w:val="24"/>
           <w:szCs w:val="24"/>
         </w:rPr>
-        <w:t>update topic list in excel, make list of resource of learning etc syd in excel</w:t>
+        <w:t xml:space="preserve">update topic list in excel, make list of resource of learning etc </w:t>
+      </w:r>
+      <w:proofErr w:type="spellStart"/>
+      <w:r>
+        <w:rPr>
+          <w:sz w:val="24"/>
+          <w:szCs w:val="24"/>
+        </w:rPr>
+        <w:t>syd</w:t>
+      </w:r>
+      <w:proofErr w:type="spellEnd"/>
+      <w:r>
+        <w:rPr>
+          <w:sz w:val="24"/>
+          <w:szCs w:val="24"/>
+        </w:rPr>
+        <w:t xml:space="preserve"> in excel</w:t>
       </w:r>
     </w:p>
     <w:p>
@@ -895,6 +1276,7 @@
         </w:rPr>
         <w:t xml:space="preserve"> – </w:t>
       </w:r>
+      <w:proofErr w:type="spellStart"/>
       <w:r>
         <w:rPr>
           <w:i/>
@@ -905,6 +1287,7 @@
         </w:rPr>
         <w:t>Octomber</w:t>
       </w:r>
+      <w:proofErr w:type="spellEnd"/>
     </w:p>
     <w:p>
       <w:pPr>
@@ -914,23 +1297,52 @@
           <w:szCs w:val="24"/>
         </w:rPr>
       </w:pPr>
-      <w:r>
-        <w:rPr>
-          <w:b/>
-          <w:bCs/>
-          <w:i/>
-          <w:iCs/>
-          <w:sz w:val="24"/>
-          <w:szCs w:val="24"/>
-        </w:rPr>
-        <w:t xml:space="preserve">NodeJs - </w:t>
-      </w:r>
-      <w:r>
-        <w:rPr>
-          <w:sz w:val="24"/>
-          <w:szCs w:val="24"/>
-        </w:rPr>
-        <w:t>Complete Season 1,2 Entirely With Detail understanding</w:t>
+      <w:proofErr w:type="spellStart"/>
+      <w:r>
+        <w:rPr>
+          <w:b/>
+          <w:bCs/>
+          <w:i/>
+          <w:iCs/>
+          <w:sz w:val="24"/>
+          <w:szCs w:val="24"/>
+        </w:rPr>
+        <w:t>NodeJs</w:t>
+      </w:r>
+      <w:proofErr w:type="spellEnd"/>
+      <w:r>
+        <w:rPr>
+          <w:b/>
+          <w:bCs/>
+          <w:i/>
+          <w:iCs/>
+          <w:sz w:val="24"/>
+          <w:szCs w:val="24"/>
+        </w:rPr>
+        <w:t xml:space="preserve"> - </w:t>
+      </w:r>
+      <w:r>
+        <w:rPr>
+          <w:sz w:val="24"/>
+          <w:szCs w:val="24"/>
+        </w:rPr>
+        <w:t xml:space="preserve">Complete Season 1,2 Entirely </w:t>
+      </w:r>
+      <w:proofErr w:type="gramStart"/>
+      <w:r>
+        <w:rPr>
+          <w:sz w:val="24"/>
+          <w:szCs w:val="24"/>
+        </w:rPr>
+        <w:t>With</w:t>
+      </w:r>
+      <w:proofErr w:type="gramEnd"/>
+      <w:r>
+        <w:rPr>
+          <w:sz w:val="24"/>
+          <w:szCs w:val="24"/>
+        </w:rPr>
+        <w:t xml:space="preserve"> Detail understanding</w:t>
       </w:r>
       <w:r>
         <w:rPr>
@@ -970,16 +1382,29 @@
           <w:szCs w:val="24"/>
         </w:rPr>
       </w:pPr>
-      <w:r>
-        <w:rPr>
-          <w:b/>
-          <w:bCs/>
-          <w:i/>
-          <w:iCs/>
-          <w:sz w:val="24"/>
-          <w:szCs w:val="24"/>
-        </w:rPr>
-        <w:t xml:space="preserve">JsCore </w:t>
+      <w:proofErr w:type="spellStart"/>
+      <w:r>
+        <w:rPr>
+          <w:b/>
+          <w:bCs/>
+          <w:i/>
+          <w:iCs/>
+          <w:sz w:val="24"/>
+          <w:szCs w:val="24"/>
+        </w:rPr>
+        <w:t>JsCore</w:t>
+      </w:r>
+      <w:proofErr w:type="spellEnd"/>
+      <w:r>
+        <w:rPr>
+          <w:b/>
+          <w:bCs/>
+          <w:i/>
+          <w:iCs/>
+          <w:sz w:val="24"/>
+          <w:szCs w:val="24"/>
+        </w:rPr>
+        <w:t xml:space="preserve"> </w:t>
       </w:r>
       <w:r>
         <w:rPr>
@@ -1014,7 +1439,23 @@
           <w:sz w:val="24"/>
           <w:szCs w:val="24"/>
         </w:rPr>
-        <w:t xml:space="preserve"> complete till, Work On Interview Prep</w:t>
+        <w:t xml:space="preserve"> complete till, Work </w:t>
+      </w:r>
+      <w:proofErr w:type="gramStart"/>
+      <w:r>
+        <w:rPr>
+          <w:sz w:val="24"/>
+          <w:szCs w:val="24"/>
+        </w:rPr>
+        <w:t>On</w:t>
+      </w:r>
+      <w:proofErr w:type="gramEnd"/>
+      <w:r>
+        <w:rPr>
+          <w:sz w:val="24"/>
+          <w:szCs w:val="24"/>
+        </w:rPr>
+        <w:t xml:space="preserve"> Interview Prep</w:t>
       </w:r>
       <w:r>
         <w:rPr>
@@ -1058,7 +1499,23 @@
           <w:sz w:val="24"/>
           <w:szCs w:val="24"/>
         </w:rPr>
-        <w:t xml:space="preserve"> – Beginner Full + Sorting + BinarySearch, </w:t>
+        <w:t xml:space="preserve"> – Beginner Full + Sorting + </w:t>
+      </w:r>
+      <w:proofErr w:type="spellStart"/>
+      <w:r>
+        <w:rPr>
+          <w:sz w:val="24"/>
+          <w:szCs w:val="24"/>
+        </w:rPr>
+        <w:t>BinarySearch</w:t>
+      </w:r>
+      <w:proofErr w:type="spellEnd"/>
+      <w:r>
+        <w:rPr>
+          <w:sz w:val="24"/>
+          <w:szCs w:val="24"/>
+        </w:rPr>
+        <w:t xml:space="preserve">, </w:t>
       </w:r>
       <w:r>
         <w:rPr>
@@ -1072,7 +1529,23 @@
           <w:sz w:val="24"/>
           <w:szCs w:val="24"/>
         </w:rPr>
-        <w:t>0 DSA Sheet , 1 Time Concepts</w:t>
+        <w:t xml:space="preserve">0 DSA </w:t>
+      </w:r>
+      <w:proofErr w:type="gramStart"/>
+      <w:r>
+        <w:rPr>
+          <w:sz w:val="24"/>
+          <w:szCs w:val="24"/>
+        </w:rPr>
+        <w:t>Sheet ,</w:t>
+      </w:r>
+      <w:proofErr w:type="gramEnd"/>
+      <w:r>
+        <w:rPr>
+          <w:sz w:val="24"/>
+          <w:szCs w:val="24"/>
+        </w:rPr>
+        <w:t xml:space="preserve"> 1 Time Concepts</w:t>
       </w:r>
       <w:r>
         <w:rPr>
@@ -1165,14 +1638,46 @@
           <w:sz w:val="24"/>
           <w:szCs w:val="24"/>
         </w:rPr>
-        <w:t>LinkedIn Posts – Clean full LinkedIn, update topic list in excel, make list of resource of learning etc syd in excel</w:t>
-      </w:r>
-      <w:r>
-        <w:rPr>
-          <w:sz w:val="24"/>
-          <w:szCs w:val="24"/>
-        </w:rPr>
-        <w:t xml:space="preserve"> , blog post, tolls tech needed</w:t>
+        <w:t xml:space="preserve">LinkedIn Posts – Clean full LinkedIn, update topic list in excel, make list of resource of learning etc </w:t>
+      </w:r>
+      <w:proofErr w:type="spellStart"/>
+      <w:r>
+        <w:rPr>
+          <w:sz w:val="24"/>
+          <w:szCs w:val="24"/>
+        </w:rPr>
+        <w:t>syd</w:t>
+      </w:r>
+      <w:proofErr w:type="spellEnd"/>
+      <w:r>
+        <w:rPr>
+          <w:sz w:val="24"/>
+          <w:szCs w:val="24"/>
+        </w:rPr>
+        <w:t xml:space="preserve"> in </w:t>
+      </w:r>
+      <w:proofErr w:type="gramStart"/>
+      <w:r>
+        <w:rPr>
+          <w:sz w:val="24"/>
+          <w:szCs w:val="24"/>
+        </w:rPr>
+        <w:t>excel</w:t>
+      </w:r>
+      <w:r>
+        <w:rPr>
+          <w:sz w:val="24"/>
+          <w:szCs w:val="24"/>
+        </w:rPr>
+        <w:t xml:space="preserve"> ,</w:t>
+      </w:r>
+      <w:proofErr w:type="gramEnd"/>
+      <w:r>
+        <w:rPr>
+          <w:sz w:val="24"/>
+          <w:szCs w:val="24"/>
+        </w:rPr>
+        <w:t xml:space="preserve"> blog post, tolls tech needed</w:t>
       </w:r>
       <w:r>
         <w:rPr>
@@ -1219,469 +1724,959 @@
           <w:szCs w:val="24"/>
           <w:u w:val="single"/>
         </w:rPr>
+        <w:t>3</w:t>
+      </w:r>
+      <w:r>
+        <w:rPr>
+          <w:i/>
+          <w:iCs/>
+          <w:sz w:val="24"/>
+          <w:szCs w:val="24"/>
+          <w:u w:val="single"/>
+        </w:rPr>
+        <w:t xml:space="preserve"> – </w:t>
+      </w:r>
+      <w:r>
+        <w:rPr>
+          <w:i/>
+          <w:iCs/>
+          <w:sz w:val="24"/>
+          <w:szCs w:val="24"/>
+          <w:u w:val="single"/>
+        </w:rPr>
+        <w:t>November</w:t>
+      </w:r>
+    </w:p>
+    <w:p>
+      <w:pPr>
+        <w:rPr>
+          <w:color w:val="F4B083" w:themeColor="accent2" w:themeTint="99"/>
+          <w:sz w:val="24"/>
+          <w:szCs w:val="24"/>
+        </w:rPr>
+      </w:pPr>
+      <w:proofErr w:type="spellStart"/>
+      <w:r>
+        <w:rPr>
+          <w:b/>
+          <w:bCs/>
+          <w:i/>
+          <w:iCs/>
+          <w:sz w:val="24"/>
+          <w:szCs w:val="24"/>
+        </w:rPr>
+        <w:t>NodeJs</w:t>
+      </w:r>
+      <w:proofErr w:type="spellEnd"/>
+      <w:r>
+        <w:rPr>
+          <w:b/>
+          <w:bCs/>
+          <w:i/>
+          <w:iCs/>
+          <w:sz w:val="24"/>
+          <w:szCs w:val="24"/>
+        </w:rPr>
+        <w:t xml:space="preserve"> - </w:t>
+      </w:r>
+      <w:r>
+        <w:rPr>
+          <w:sz w:val="24"/>
+          <w:szCs w:val="24"/>
+        </w:rPr>
+        <w:t xml:space="preserve">Complete Season 1,2 Entirely </w:t>
+      </w:r>
+      <w:proofErr w:type="gramStart"/>
+      <w:r>
+        <w:rPr>
+          <w:sz w:val="24"/>
+          <w:szCs w:val="24"/>
+        </w:rPr>
+        <w:t>With</w:t>
+      </w:r>
+      <w:proofErr w:type="gramEnd"/>
+      <w:r>
+        <w:rPr>
+          <w:sz w:val="24"/>
+          <w:szCs w:val="24"/>
+        </w:rPr>
+        <w:t xml:space="preserve"> Detail understanding + Revision+ Post On LinkedIn</w:t>
+      </w:r>
+      <w:r>
+        <w:rPr>
+          <w:color w:val="F4B083" w:themeColor="accent2" w:themeTint="99"/>
+          <w:sz w:val="24"/>
+          <w:szCs w:val="24"/>
+        </w:rPr>
+        <w:t>. [PAUSED]</w:t>
+      </w:r>
+    </w:p>
+    <w:p>
+      <w:pPr>
+        <w:rPr>
+          <w:b/>
+          <w:bCs/>
+          <w:i/>
+          <w:iCs/>
+          <w:sz w:val="24"/>
+          <w:szCs w:val="24"/>
+        </w:rPr>
+      </w:pPr>
+      <w:r>
+        <w:rPr>
+          <w:b/>
+          <w:bCs/>
+          <w:i/>
+          <w:iCs/>
+          <w:sz w:val="24"/>
+          <w:szCs w:val="24"/>
+        </w:rPr>
+        <w:t>JS – Revise and Practice</w:t>
+      </w:r>
+      <w:r>
+        <w:rPr>
+          <w:b/>
+          <w:bCs/>
+          <w:i/>
+          <w:iCs/>
+          <w:sz w:val="24"/>
+          <w:szCs w:val="24"/>
+        </w:rPr>
+        <w:t xml:space="preserve"> </w:t>
+      </w:r>
+      <w:r>
+        <w:rPr>
+          <w:color w:val="F4B083" w:themeColor="accent2" w:themeTint="99"/>
+          <w:sz w:val="24"/>
+          <w:szCs w:val="24"/>
+        </w:rPr>
+        <w:t>[Working…]</w:t>
+      </w:r>
+    </w:p>
+    <w:p>
+      <w:pPr>
+        <w:rPr>
+          <w:color w:val="F4B083" w:themeColor="accent2" w:themeTint="99"/>
+          <w:sz w:val="24"/>
+          <w:szCs w:val="24"/>
+        </w:rPr>
+      </w:pPr>
+      <w:proofErr w:type="spellStart"/>
+      <w:r>
+        <w:rPr>
+          <w:b/>
+          <w:bCs/>
+          <w:i/>
+          <w:iCs/>
+          <w:sz w:val="24"/>
+          <w:szCs w:val="24"/>
+        </w:rPr>
+        <w:t>JsCore</w:t>
+      </w:r>
+      <w:proofErr w:type="spellEnd"/>
+      <w:r>
+        <w:rPr>
+          <w:b/>
+          <w:bCs/>
+          <w:i/>
+          <w:iCs/>
+          <w:sz w:val="24"/>
+          <w:szCs w:val="24"/>
+        </w:rPr>
+        <w:t xml:space="preserve"> </w:t>
+      </w:r>
+      <w:r>
+        <w:rPr>
+          <w:b/>
+          <w:bCs/>
+          <w:i/>
+          <w:iCs/>
+          <w:sz w:val="24"/>
+          <w:szCs w:val="24"/>
+        </w:rPr>
+        <w:t>–</w:t>
+      </w:r>
+      <w:r>
+        <w:rPr>
+          <w:sz w:val="24"/>
+          <w:szCs w:val="24"/>
+        </w:rPr>
+        <w:t xml:space="preserve"> </w:t>
+      </w:r>
+      <w:r>
+        <w:t xml:space="preserve">JS </w:t>
+      </w:r>
+      <w:proofErr w:type="spellStart"/>
+      <w:r>
+        <w:t>CoreConcept</w:t>
+      </w:r>
+      <w:proofErr w:type="spellEnd"/>
+      <w:r>
+        <w:t xml:space="preserve"> All </w:t>
+      </w:r>
+      <w:proofErr w:type="gramStart"/>
+      <w:r>
+        <w:t>Videos ,</w:t>
+      </w:r>
+      <w:proofErr w:type="gramEnd"/>
+      <w:r>
+        <w:t xml:space="preserve"> </w:t>
+      </w:r>
+      <w:proofErr w:type="spellStart"/>
+      <w:r>
+        <w:t>FrontEnd</w:t>
+      </w:r>
+      <w:proofErr w:type="spellEnd"/>
+      <w:r>
+        <w:t xml:space="preserve"> Geek , </w:t>
+      </w:r>
+      <w:proofErr w:type="spellStart"/>
+      <w:r>
+        <w:t>BigFrontEnd</w:t>
+      </w:r>
+      <w:proofErr w:type="spellEnd"/>
+      <w:r>
+        <w:t xml:space="preserve"> </w:t>
+      </w:r>
+      <w:r>
+        <w:rPr>
+          <w:b/>
+          <w:bCs/>
+        </w:rPr>
+        <w:t>[DONE]</w:t>
+      </w:r>
+    </w:p>
+    <w:p>
+      <w:pPr>
+        <w:rPr>
+          <w:color w:val="F4B083" w:themeColor="accent2" w:themeTint="99"/>
+          <w:sz w:val="24"/>
+          <w:szCs w:val="24"/>
+        </w:rPr>
+      </w:pPr>
+      <w:r>
+        <w:rPr>
+          <w:b/>
+          <w:bCs/>
+          <w:i/>
+          <w:iCs/>
+          <w:sz w:val="24"/>
+          <w:szCs w:val="24"/>
+        </w:rPr>
+        <w:t>DSA</w:t>
+      </w:r>
+      <w:r>
+        <w:rPr>
+          <w:sz w:val="24"/>
+          <w:szCs w:val="24"/>
+        </w:rPr>
+        <w:t xml:space="preserve"> – </w:t>
+      </w:r>
+      <w:r>
+        <w:rPr>
+          <w:sz w:val="24"/>
+          <w:szCs w:val="24"/>
+        </w:rPr>
+        <w:t xml:space="preserve">Basic </w:t>
+      </w:r>
+      <w:proofErr w:type="gramStart"/>
+      <w:r>
+        <w:rPr>
+          <w:sz w:val="24"/>
+          <w:szCs w:val="24"/>
+        </w:rPr>
+        <w:t>Hashing ,Basic</w:t>
+      </w:r>
+      <w:proofErr w:type="gramEnd"/>
+      <w:r>
+        <w:rPr>
+          <w:sz w:val="24"/>
+          <w:szCs w:val="24"/>
+        </w:rPr>
+        <w:t xml:space="preserve"> String , Basic Recursion On Ans </w:t>
+      </w:r>
+      <w:proofErr w:type="spellStart"/>
+      <w:r>
+        <w:rPr>
+          <w:sz w:val="24"/>
+          <w:szCs w:val="24"/>
+        </w:rPr>
+        <w:t>BinarySearch</w:t>
+      </w:r>
+      <w:proofErr w:type="spellEnd"/>
+      <w:r>
+        <w:rPr>
+          <w:sz w:val="24"/>
+          <w:szCs w:val="24"/>
+        </w:rPr>
+        <w:t>, 30 DSA Sheet , 1 Time Concepts</w:t>
+      </w:r>
+      <w:r>
+        <w:rPr>
+          <w:color w:val="F4B083" w:themeColor="accent2" w:themeTint="99"/>
+          <w:sz w:val="24"/>
+          <w:szCs w:val="24"/>
+        </w:rPr>
+        <w:t>[Working…</w:t>
+      </w:r>
+      <w:r>
+        <w:rPr>
+          <w:color w:val="F4B083" w:themeColor="accent2" w:themeTint="99"/>
+          <w:sz w:val="24"/>
+          <w:szCs w:val="24"/>
+        </w:rPr>
+        <w:t>]</w:t>
+      </w:r>
+    </w:p>
+    <w:p>
+      <w:pPr>
+        <w:rPr>
+          <w:sz w:val="24"/>
+          <w:szCs w:val="24"/>
+        </w:rPr>
+      </w:pPr>
+      <w:r>
+        <w:rPr>
+          <w:b/>
+          <w:bCs/>
+          <w:i/>
+          <w:iCs/>
+          <w:sz w:val="24"/>
+          <w:szCs w:val="24"/>
+        </w:rPr>
+        <w:t>Js</w:t>
+      </w:r>
+      <w:r>
+        <w:rPr>
+          <w:b/>
+          <w:bCs/>
+          <w:i/>
+          <w:iCs/>
+          <w:sz w:val="24"/>
+          <w:szCs w:val="24"/>
+        </w:rPr>
+        <w:t>Project</w:t>
+      </w:r>
+      <w:r>
+        <w:rPr>
+          <w:b/>
+          <w:bCs/>
+          <w:i/>
+          <w:iCs/>
+          <w:sz w:val="24"/>
+          <w:szCs w:val="24"/>
+        </w:rPr>
+        <w:t xml:space="preserve"> – </w:t>
+      </w:r>
+      <w:r>
+        <w:t xml:space="preserve">Portfolio Project Complete, 1-2 </w:t>
+      </w:r>
+      <w:proofErr w:type="spellStart"/>
+      <w:r>
+        <w:t>opensouce</w:t>
+      </w:r>
+      <w:proofErr w:type="spellEnd"/>
+      <w:r>
+        <w:t xml:space="preserve"> project for understanding</w:t>
+      </w:r>
+      <w:r>
+        <w:t xml:space="preserve"> [make list for this also]</w:t>
+      </w:r>
+      <w:r>
+        <w:t xml:space="preserve"> </w:t>
+      </w:r>
+      <w:r>
+        <w:rPr>
+          <w:color w:val="F4B083" w:themeColor="accent2" w:themeTint="99"/>
+          <w:sz w:val="24"/>
+          <w:szCs w:val="24"/>
+        </w:rPr>
+        <w:t>[Working…]</w:t>
+      </w:r>
+    </w:p>
+    <w:p>
+      <w:pPr>
+        <w:rPr>
+          <w:color w:val="F4B083" w:themeColor="accent2" w:themeTint="99"/>
+          <w:sz w:val="24"/>
+          <w:szCs w:val="24"/>
+        </w:rPr>
+      </w:pPr>
+      <w:r>
+        <w:rPr>
+          <w:b/>
+          <w:bCs/>
+          <w:i/>
+          <w:iCs/>
+          <w:sz w:val="24"/>
+          <w:szCs w:val="24"/>
+        </w:rPr>
+        <w:t>Others</w:t>
+      </w:r>
+      <w:r>
+        <w:rPr>
+          <w:sz w:val="24"/>
+          <w:szCs w:val="24"/>
+        </w:rPr>
+        <w:t xml:space="preserve"> –SM start,1 state plan </w:t>
+      </w:r>
+      <w:r>
+        <w:rPr>
+          <w:color w:val="F4B083" w:themeColor="accent2" w:themeTint="99"/>
+          <w:sz w:val="24"/>
+          <w:szCs w:val="24"/>
+        </w:rPr>
+        <w:t>[Working…]</w:t>
+      </w:r>
+    </w:p>
+    <w:p>
+      <w:pPr>
+        <w:rPr>
+          <w:sz w:val="24"/>
+          <w:szCs w:val="24"/>
+        </w:rPr>
+      </w:pPr>
+      <w:r>
+        <w:rPr>
+          <w:b/>
+          <w:bCs/>
+          <w:i/>
+          <w:iCs/>
+          <w:sz w:val="24"/>
+          <w:szCs w:val="24"/>
+        </w:rPr>
+        <w:t>LinkedIn Posts</w:t>
+      </w:r>
+      <w:r>
+        <w:rPr>
+          <w:sz w:val="24"/>
+          <w:szCs w:val="24"/>
+        </w:rPr>
+        <w:t xml:space="preserve"> – Clean full LinkedIn, update topic list in </w:t>
+      </w:r>
+      <w:r>
+        <w:rPr>
+          <w:sz w:val="24"/>
+          <w:szCs w:val="24"/>
+        </w:rPr>
+        <w:t>word</w:t>
+      </w:r>
+      <w:r>
+        <w:rPr>
+          <w:sz w:val="24"/>
+          <w:szCs w:val="24"/>
+        </w:rPr>
+        <w:t>, make list of resource of learning etc, blog post, tolls tech needed</w:t>
+      </w:r>
+    </w:p>
+    <w:p>
+      <w:pPr>
+        <w:rPr>
+          <w:color w:val="F4B083" w:themeColor="accent2" w:themeTint="99"/>
+          <w:sz w:val="24"/>
+          <w:szCs w:val="24"/>
+        </w:rPr>
+      </w:pPr>
+      <w:r>
+        <w:t xml:space="preserve">Clean </w:t>
+      </w:r>
+      <w:r>
+        <w:t xml:space="preserve">-- </w:t>
+      </w:r>
+      <w:r>
+        <w:t xml:space="preserve">Insta Saved, YouTube </w:t>
+      </w:r>
+      <w:proofErr w:type="gramStart"/>
+      <w:r>
+        <w:t xml:space="preserve">Saved </w:t>
+      </w:r>
+      <w:r>
+        <w:t>,</w:t>
+      </w:r>
+      <w:proofErr w:type="gramEnd"/>
+      <w:r>
+        <w:t xml:space="preserve"> </w:t>
+      </w:r>
+      <w:r>
+        <w:t>phone</w:t>
+      </w:r>
+      <w:r>
+        <w:t xml:space="preserve"> </w:t>
+      </w:r>
+      <w:r>
+        <w:rPr>
+          <w:color w:val="F4B083" w:themeColor="accent2" w:themeTint="99"/>
+          <w:sz w:val="24"/>
+          <w:szCs w:val="24"/>
+        </w:rPr>
+        <w:t>[Working…]</w:t>
+      </w:r>
+    </w:p>
+    <w:p>
+      <w:r>
+        <w:t xml:space="preserve">LinkedIn – Start Posting </w:t>
+      </w:r>
+      <w:r>
+        <w:t>on LinkedIn</w:t>
+      </w:r>
+      <w:r>
+        <w:t xml:space="preserve"> || Update LinkedIn Profile</w:t>
+      </w:r>
+    </w:p>
+    <w:p>
+      <w:pPr>
+        <w:rPr>
+          <w:i/>
+          <w:iCs/>
+          <w:sz w:val="24"/>
+          <w:szCs w:val="24"/>
+          <w:u w:val="single"/>
+        </w:rPr>
+      </w:pPr>
+    </w:p>
+    <w:p>
+      <w:pPr>
+        <w:rPr>
+          <w:i/>
+          <w:iCs/>
+          <w:sz w:val="24"/>
+          <w:szCs w:val="24"/>
+          <w:u w:val="single"/>
+        </w:rPr>
+      </w:pPr>
+    </w:p>
+    <w:p>
+      <w:pPr>
+        <w:rPr>
+          <w:i/>
+          <w:iCs/>
+          <w:sz w:val="24"/>
+          <w:szCs w:val="24"/>
+          <w:u w:val="single"/>
+        </w:rPr>
+      </w:pPr>
+      <w:r>
+        <w:rPr>
+          <w:i/>
+          <w:iCs/>
+          <w:sz w:val="24"/>
+          <w:szCs w:val="24"/>
+          <w:u w:val="single"/>
+        </w:rPr>
+        <w:t xml:space="preserve">Month </w:t>
+      </w:r>
+      <w:r>
+        <w:rPr>
+          <w:i/>
+          <w:iCs/>
+          <w:sz w:val="24"/>
+          <w:szCs w:val="24"/>
+          <w:u w:val="single"/>
+        </w:rPr>
+        <w:t>4</w:t>
+      </w:r>
+      <w:r>
+        <w:rPr>
+          <w:i/>
+          <w:iCs/>
+          <w:sz w:val="24"/>
+          <w:szCs w:val="24"/>
+          <w:u w:val="single"/>
+        </w:rPr>
+        <w:t xml:space="preserve"> – </w:t>
+      </w:r>
+      <w:r>
+        <w:rPr>
+          <w:i/>
+          <w:iCs/>
+          <w:sz w:val="24"/>
+          <w:szCs w:val="24"/>
+          <w:u w:val="single"/>
+        </w:rPr>
+        <w:t>December</w:t>
+      </w:r>
+    </w:p>
+    <w:p>
+      <w:r>
+        <w:t>-- Focus on 1 thing at a time</w:t>
+      </w:r>
+    </w:p>
+    <w:p>
+      <w:pPr>
+        <w:pStyle w:val="ListParagraph"/>
+        <w:numPr>
+          <w:ilvl w:val="0"/>
+          <w:numId w:val="4"/>
+        </w:numPr>
+      </w:pPr>
+      <w:r>
+        <w:t>Revise One Time (JS Perfectly (Like you remember each and every concept))</w:t>
+      </w:r>
+    </w:p>
+    <w:p>
+      <w:pPr>
+        <w:pStyle w:val="ListParagraph"/>
+        <w:numPr>
+          <w:ilvl w:val="0"/>
+          <w:numId w:val="4"/>
+        </w:numPr>
+      </w:pPr>
+      <w:r>
+        <w:t xml:space="preserve">Do At Least </w:t>
+      </w:r>
+      <w:r>
         <w:t>2</w:t>
       </w:r>
       <w:r>
-        <w:rPr>
-          <w:i/>
-          <w:iCs/>
-          <w:sz w:val="24"/>
-          <w:szCs w:val="24"/>
-          <w:u w:val="single"/>
+        <w:t xml:space="preserve"> Series of Machine Coding round</w:t>
+      </w:r>
+      <w:r>
+        <w:t xml:space="preserve"> </w:t>
+      </w:r>
+    </w:p>
+    <w:p>
+      <w:pPr>
+        <w:pStyle w:val="ListParagraph"/>
+        <w:numPr>
+          <w:ilvl w:val="1"/>
+          <w:numId w:val="4"/>
+        </w:numPr>
+      </w:pPr>
+      <w:hyperlink r:id="rId7" w:history="1">
+        <w:r>
+          <w:rPr>
+            <w:rStyle w:val="Hyperlink"/>
+          </w:rPr>
+          <w:t>https://www.youtube.com/playlist?list=PL_KW_uw2ITn_J_BNfTpv-yePk8vcyg4dp</w:t>
+        </w:r>
+      </w:hyperlink>
+    </w:p>
+    <w:p>
+      <w:pPr>
+        <w:pStyle w:val="ListParagraph"/>
+        <w:numPr>
+          <w:ilvl w:val="1"/>
+          <w:numId w:val="4"/>
+        </w:numPr>
+      </w:pPr>
+      <w:hyperlink r:id="rId8" w:history="1">
+        <w:r>
+          <w:rPr>
+            <w:rStyle w:val="Hyperlink"/>
+          </w:rPr>
+          <w:t>https://www.youtube.com/playlist?list=PLKhlp2qtUcSYQojD5G-ElgHezoCyq2Hgo</w:t>
+        </w:r>
+      </w:hyperlink>
+    </w:p>
+    <w:p>
+      <w:pPr>
+        <w:pStyle w:val="ListParagraph"/>
+        <w:numPr>
+          <w:ilvl w:val="0"/>
+          <w:numId w:val="4"/>
+        </w:numPr>
+      </w:pPr>
+      <w:r>
+        <w:lastRenderedPageBreak/>
+        <w:t xml:space="preserve">React Complete (From </w:t>
+      </w:r>
+      <w:proofErr w:type="spellStart"/>
+      <w:r>
+        <w:t>FrontEndGeek</w:t>
+      </w:r>
+      <w:proofErr w:type="spellEnd"/>
+      <w:r>
+        <w:t xml:space="preserve"> </w:t>
+      </w:r>
+      <w:proofErr w:type="spellStart"/>
+      <w:r>
+        <w:t>nd</w:t>
+      </w:r>
+      <w:proofErr w:type="spellEnd"/>
+      <w:r>
+        <w:t xml:space="preserve"> </w:t>
+      </w:r>
+      <w:proofErr w:type="spellStart"/>
+      <w:r>
+        <w:t>NamsteJS</w:t>
+      </w:r>
+      <w:proofErr w:type="spellEnd"/>
+      <w:r>
+        <w:t>)</w:t>
+      </w:r>
+      <w:r>
+        <w:t xml:space="preserve"> </w:t>
+      </w:r>
+    </w:p>
+    <w:p>
+      <w:pPr>
+        <w:pStyle w:val="ListParagraph"/>
+        <w:numPr>
+          <w:ilvl w:val="0"/>
+          <w:numId w:val="4"/>
+        </w:numPr>
+      </w:pPr>
+      <w:r>
+        <w:t xml:space="preserve">Need to work on </w:t>
+      </w:r>
+      <w:proofErr w:type="spellStart"/>
+      <w:proofErr w:type="gramStart"/>
+      <w:r>
+        <w:t>Swiggyproject</w:t>
+      </w:r>
+      <w:proofErr w:type="spellEnd"/>
+      <w:r>
+        <w:t xml:space="preserve"> ,</w:t>
+      </w:r>
+      <w:proofErr w:type="gramEnd"/>
+      <w:r>
+        <w:t xml:space="preserve"> portfolio project , opensource</w:t>
+      </w:r>
+    </w:p>
+    <w:p>
+      <w:pPr>
+        <w:rPr>
+          <w:color w:val="F4B083" w:themeColor="accent2" w:themeTint="99"/>
+          <w:sz w:val="24"/>
+          <w:szCs w:val="24"/>
+        </w:rPr>
+      </w:pPr>
+      <w:r>
+        <w:rPr>
+          <w:b/>
+          <w:bCs/>
+          <w:i/>
+          <w:iCs/>
+          <w:sz w:val="24"/>
+          <w:szCs w:val="24"/>
+        </w:rPr>
+        <w:t>DSA</w:t>
+      </w:r>
+      <w:r>
+        <w:rPr>
+          <w:sz w:val="24"/>
+          <w:szCs w:val="24"/>
         </w:rPr>
         <w:t xml:space="preserve"> – </w:t>
       </w:r>
       <w:r>
         <w:rPr>
-          <w:i/>
-          <w:iCs/>
-          <w:sz w:val="24"/>
-          <w:szCs w:val="24"/>
-          <w:u w:val="single"/>
-        </w:rPr>
-        <w:t>November</w:t>
-      </w:r>
-    </w:p>
-    <w:p>
-      <w:pPr>
-        <w:rPr>
-          <w:color w:val="F4B083" w:themeColor="accent2" w:themeTint="99"/>
-          <w:sz w:val="24"/>
-          <w:szCs w:val="24"/>
-        </w:rPr>
-      </w:pPr>
-      <w:r>
-        <w:rPr>
-          <w:b/>
-          <w:bCs/>
-          <w:i/>
-          <w:iCs/>
-          <w:sz w:val="24"/>
-          <w:szCs w:val="24"/>
-        </w:rPr>
-        <w:t xml:space="preserve">NodeJs - </w:t>
-      </w:r>
-      <w:r>
-        <w:rPr>
-          <w:sz w:val="24"/>
-          <w:szCs w:val="24"/>
-        </w:rPr>
-        <w:t>Complete Season 1,2 Entirely With Detail understanding + Revision+ Post On LinkedIn</w:t>
-      </w:r>
-      <w:r>
-        <w:rPr>
-          <w:color w:val="F4B083" w:themeColor="accent2" w:themeTint="99"/>
-          <w:sz w:val="24"/>
-          <w:szCs w:val="24"/>
-        </w:rPr>
-        <w:t>. [PAUSED]</w:t>
-      </w:r>
-    </w:p>
-    <w:p>
-      <w:pPr>
-        <w:rPr>
-          <w:b/>
-          <w:bCs/>
-          <w:i/>
-          <w:iCs/>
-          <w:sz w:val="24"/>
-          <w:szCs w:val="24"/>
-        </w:rPr>
-      </w:pPr>
-      <w:r>
-        <w:rPr>
-          <w:b/>
-          <w:bCs/>
-          <w:i/>
-          <w:iCs/>
-          <w:sz w:val="24"/>
-          <w:szCs w:val="24"/>
-        </w:rPr>
-        <w:t>JS – Revise and Practice</w:t>
-      </w:r>
-      <w:r>
-        <w:rPr>
-          <w:b/>
-          <w:bCs/>
-          <w:i/>
-          <w:iCs/>
-          <w:sz w:val="24"/>
-          <w:szCs w:val="24"/>
-        </w:rPr>
-        <w:t xml:space="preserve"> </w:t>
-      </w:r>
-      <w:r>
-        <w:rPr>
-          <w:color w:val="F4B083" w:themeColor="accent2" w:themeTint="99"/>
-          <w:sz w:val="24"/>
-          <w:szCs w:val="24"/>
-        </w:rPr>
-        <w:t>[Working…]</w:t>
-      </w:r>
-    </w:p>
-    <w:p>
-      <w:pPr>
-        <w:rPr>
-          <w:color w:val="F4B083" w:themeColor="accent2" w:themeTint="99"/>
-          <w:sz w:val="24"/>
-          <w:szCs w:val="24"/>
-        </w:rPr>
-      </w:pPr>
-      <w:r>
-        <w:rPr>
-          <w:b/>
-          <w:bCs/>
-          <w:i/>
-          <w:iCs/>
-          <w:sz w:val="24"/>
-          <w:szCs w:val="24"/>
-        </w:rPr>
-        <w:t xml:space="preserve">JsCore </w:t>
-      </w:r>
-      <w:r>
-        <w:rPr>
-          <w:b/>
-          <w:bCs/>
-          <w:i/>
-          <w:iCs/>
-          <w:sz w:val="24"/>
-          <w:szCs w:val="24"/>
-        </w:rPr>
-        <w:t>–</w:t>
-      </w:r>
-      <w:r>
-        <w:rPr>
-          <w:sz w:val="24"/>
-          <w:szCs w:val="24"/>
-        </w:rPr>
-        <w:t xml:space="preserve"> </w:t>
-      </w:r>
-      <w:r>
-        <w:t>JS CoreConcept All Videos , FrontEnd Geek , BigFrontEnd</w:t>
-      </w:r>
-      <w:r>
-        <w:t xml:space="preserve"> </w:t>
-      </w:r>
-      <w:r>
-        <w:rPr>
-          <w:b/>
-          <w:bCs/>
-        </w:rPr>
-        <w:t>[DONE]</w:t>
-      </w:r>
-    </w:p>
-    <w:p>
-      <w:pPr>
-        <w:rPr>
-          <w:color w:val="F4B083" w:themeColor="accent2" w:themeTint="99"/>
-          <w:sz w:val="24"/>
-          <w:szCs w:val="24"/>
-        </w:rPr>
-      </w:pPr>
-      <w:r>
-        <w:rPr>
-          <w:b/>
-          <w:bCs/>
-          <w:i/>
-          <w:iCs/>
-          <w:sz w:val="24"/>
-          <w:szCs w:val="24"/>
-        </w:rPr>
-        <w:t>DSA</w:t>
-      </w:r>
-      <w:r>
-        <w:rPr>
-          <w:sz w:val="24"/>
-          <w:szCs w:val="24"/>
-        </w:rPr>
-        <w:t xml:space="preserve"> – </w:t>
-      </w:r>
-      <w:r>
-        <w:rPr>
-          <w:sz w:val="24"/>
-          <w:szCs w:val="24"/>
-        </w:rPr>
-        <w:t>Basic Hashing ,Basic String , Basic Recursion On Ans BinarySearch</w:t>
-      </w:r>
-      <w:r>
-        <w:rPr>
-          <w:sz w:val="24"/>
-          <w:szCs w:val="24"/>
-        </w:rPr>
-        <w:t>, 30 DSA Sheet , 1 Time Concepts</w:t>
-      </w:r>
-      <w:r>
-        <w:rPr>
-          <w:color w:val="F4B083" w:themeColor="accent2" w:themeTint="99"/>
-          <w:sz w:val="24"/>
-          <w:szCs w:val="24"/>
-        </w:rPr>
-        <w:t>[Working…</w:t>
-      </w:r>
-      <w:r>
-        <w:rPr>
-          <w:color w:val="F4B083" w:themeColor="accent2" w:themeTint="99"/>
-          <w:sz w:val="24"/>
-          <w:szCs w:val="24"/>
-        </w:rPr>
-        <w:t>]</w:t>
-      </w:r>
-    </w:p>
-    <w:p>
-      <w:pPr>
-        <w:rPr>
-          <w:sz w:val="24"/>
-          <w:szCs w:val="24"/>
-        </w:rPr>
-      </w:pPr>
-      <w:r>
-        <w:rPr>
-          <w:b/>
-          <w:bCs/>
-          <w:i/>
-          <w:iCs/>
-          <w:sz w:val="24"/>
-          <w:szCs w:val="24"/>
-        </w:rPr>
-        <w:t>Js</w:t>
-      </w:r>
-      <w:r>
-        <w:rPr>
-          <w:b/>
-          <w:bCs/>
-          <w:i/>
-          <w:iCs/>
-          <w:sz w:val="24"/>
-          <w:szCs w:val="24"/>
-        </w:rPr>
-        <w:t>Project</w:t>
-      </w:r>
-      <w:r>
-        <w:rPr>
-          <w:b/>
-          <w:bCs/>
-          <w:i/>
-          <w:iCs/>
-          <w:sz w:val="24"/>
-          <w:szCs w:val="24"/>
-        </w:rPr>
-        <w:t xml:space="preserve"> – </w:t>
-      </w:r>
-      <w:r>
-        <w:t>Portfolio Project Complete, 1-2 opensouce project for understanding</w:t>
-      </w:r>
-      <w:r>
-        <w:t xml:space="preserve"> [make list for this also]</w:t>
-      </w:r>
-      <w:r>
-        <w:t xml:space="preserve"> </w:t>
-      </w:r>
-      <w:r>
-        <w:rPr>
-          <w:color w:val="F4B083" w:themeColor="accent2" w:themeTint="99"/>
-          <w:sz w:val="24"/>
-          <w:szCs w:val="24"/>
-        </w:rPr>
-        <w:t>[Working…]</w:t>
-      </w:r>
-    </w:p>
-    <w:p>
-      <w:pPr>
-        <w:rPr>
-          <w:color w:val="F4B083" w:themeColor="accent2" w:themeTint="99"/>
-          <w:sz w:val="24"/>
-          <w:szCs w:val="24"/>
-        </w:rPr>
-      </w:pPr>
-      <w:r>
-        <w:rPr>
-          <w:b/>
-          <w:bCs/>
-          <w:i/>
-          <w:iCs/>
-          <w:sz w:val="24"/>
-          <w:szCs w:val="24"/>
-        </w:rPr>
-        <w:t>Others</w:t>
-      </w:r>
-      <w:r>
-        <w:rPr>
-          <w:sz w:val="24"/>
-          <w:szCs w:val="24"/>
-        </w:rPr>
-        <w:t xml:space="preserve"> –SM start,1 state plan </w:t>
-      </w:r>
-      <w:r>
-        <w:rPr>
-          <w:color w:val="F4B083" w:themeColor="accent2" w:themeTint="99"/>
-          <w:sz w:val="24"/>
-          <w:szCs w:val="24"/>
-        </w:rPr>
-        <w:t>[Working…]</w:t>
-      </w:r>
-    </w:p>
-    <w:p>
-      <w:pPr>
-        <w:rPr>
-          <w:sz w:val="24"/>
-          <w:szCs w:val="24"/>
-        </w:rPr>
-      </w:pPr>
-      <w:r>
-        <w:rPr>
-          <w:b/>
-          <w:bCs/>
-          <w:i/>
-          <w:iCs/>
-          <w:sz w:val="24"/>
-          <w:szCs w:val="24"/>
-        </w:rPr>
-        <w:t>LinkedIn Posts</w:t>
-      </w:r>
-      <w:r>
-        <w:rPr>
-          <w:sz w:val="24"/>
-          <w:szCs w:val="24"/>
-        </w:rPr>
-        <w:t xml:space="preserve"> – Clean full LinkedIn, update topic list in </w:t>
-      </w:r>
-      <w:r>
-        <w:rPr>
-          <w:sz w:val="24"/>
-          <w:szCs w:val="24"/>
-        </w:rPr>
-        <w:t>word</w:t>
-      </w:r>
-      <w:r>
-        <w:rPr>
-          <w:sz w:val="24"/>
-          <w:szCs w:val="24"/>
-        </w:rPr>
-        <w:t>, make list of resource of learning etc, blog post, tolls tech needed</w:t>
-      </w:r>
-    </w:p>
-    <w:p>
-      <w:pPr>
-        <w:rPr>
-          <w:color w:val="F4B083" w:themeColor="accent2" w:themeTint="99"/>
-          <w:sz w:val="24"/>
-          <w:szCs w:val="24"/>
-        </w:rPr>
-      </w:pPr>
-      <w:r>
-        <w:t xml:space="preserve">Clean </w:t>
-      </w:r>
-      <w:r>
-        <w:t xml:space="preserve">-- </w:t>
-      </w:r>
-      <w:r>
-        <w:t xml:space="preserve">Insta Saved, YouTube Saved </w:t>
-      </w:r>
-      <w:r>
-        <w:t>,</w:t>
-      </w:r>
-      <w:r>
-        <w:t xml:space="preserve"> </w:t>
-      </w:r>
-      <w:r>
-        <w:t>phone</w:t>
-      </w:r>
-      <w:r>
-        <w:t xml:space="preserve"> </w:t>
-      </w:r>
-      <w:r>
-        <w:rPr>
-          <w:color w:val="F4B083" w:themeColor="accent2" w:themeTint="99"/>
-          <w:sz w:val="24"/>
-          <w:szCs w:val="24"/>
-        </w:rPr>
-        <w:t>[Working…]</w:t>
-      </w:r>
-    </w:p>
-    <w:p>
-      <w:r>
-        <w:t xml:space="preserve">LinkedIn – Start Posting </w:t>
-      </w:r>
-      <w:r>
-        <w:t>on LinkedIn</w:t>
-      </w:r>
-      <w:r>
-        <w:t xml:space="preserve"> || Update LinkedIn Profile</w:t>
+          <w:sz w:val="24"/>
+          <w:szCs w:val="24"/>
+        </w:rPr>
+        <w:t>Rec</w:t>
+      </w:r>
+      <w:proofErr w:type="gramStart"/>
+      <w:r>
+        <w:rPr>
+          <w:sz w:val="24"/>
+          <w:szCs w:val="24"/>
+        </w:rPr>
+        <w:t>10 ,</w:t>
+      </w:r>
+      <w:proofErr w:type="gramEnd"/>
+      <w:r>
+        <w:rPr>
+          <w:sz w:val="24"/>
+          <w:szCs w:val="24"/>
+        </w:rPr>
+        <w:t xml:space="preserve"> LL5 , </w:t>
+      </w:r>
+      <w:proofErr w:type="spellStart"/>
+      <w:r>
+        <w:rPr>
+          <w:sz w:val="24"/>
+          <w:szCs w:val="24"/>
+        </w:rPr>
+        <w:t>DailyLeetcode</w:t>
+      </w:r>
+      <w:proofErr w:type="spellEnd"/>
+      <w:r>
+        <w:rPr>
+          <w:sz w:val="24"/>
+          <w:szCs w:val="24"/>
+        </w:rPr>
+        <w:t xml:space="preserve"> 1 , SlidingWindow8 , 20DSASheet</w:t>
       </w:r>
     </w:p>
     <w:p/>
     <w:p>
-      <w:r>
-        <w:t>JS revise</w:t>
-      </w:r>
-      <w:r>
-        <w:t xml:space="preserve"> [working]</w:t>
-      </w:r>
-      <w:r>
-        <w:t xml:space="preserve"> , JS MachineCoding </w:t>
-      </w:r>
-      <w:r>
-        <w:t>[working]</w:t>
-      </w:r>
-      <w:r>
-        <w:t xml:space="preserve">, JSQuestions </w:t>
-      </w:r>
-      <w:r>
-        <w:t>[working]</w:t>
-      </w:r>
-      <w:r>
-        <w:t>, JS Interview Prep, FrontEndSD , UI Technologies</w:t>
-      </w:r>
-      <w:r>
-        <w:t xml:space="preserve"> , Projects Do</w:t>
-      </w:r>
-      <w:r>
-        <w:t>[working]</w:t>
-      </w:r>
-    </w:p>
-    <w:p>
-      <w:r>
-        <w:t xml:space="preserve"> </w:t>
-      </w:r>
-    </w:p>
-    <w:p>
-      <w:pPr>
-        <w:rPr>
-          <w:sz w:val="24"/>
-          <w:szCs w:val="24"/>
-        </w:rPr>
-      </w:pPr>
-      <w:r>
-        <w:rPr>
-          <w:sz w:val="24"/>
-          <w:szCs w:val="24"/>
-        </w:rPr>
-        <w:t>Next Month – Machine Coding , React , JS Ques , React Ques , UI Technologies , Interview Vidoes , Project -2</w:t>
-      </w:r>
-    </w:p>
-    <w:p>
-      <w:pPr>
-        <w:rPr>
-          <w:sz w:val="24"/>
-          <w:szCs w:val="24"/>
-        </w:rPr>
-      </w:pPr>
-      <w:r>
-        <w:rPr>
-          <w:sz w:val="24"/>
-          <w:szCs w:val="24"/>
-        </w:rPr>
-        <w:t>DSA ---- 1 ques TUF , 1 ques Leetcode daily ,  2 ques DSA sheet</w:t>
-      </w:r>
-    </w:p>
-    <w:p>
-      <w:pPr>
-        <w:rPr>
-          <w:color w:val="F4B083" w:themeColor="accent2" w:themeTint="99"/>
-          <w:sz w:val="24"/>
-          <w:szCs w:val="24"/>
-        </w:rPr>
-      </w:pPr>
+      <w:pPr>
+        <w:rPr>
+          <w:sz w:val="24"/>
+          <w:szCs w:val="24"/>
+        </w:rPr>
+      </w:pPr>
+    </w:p>
+    <w:p>
+      <w:pPr>
+        <w:rPr>
+          <w:sz w:val="24"/>
+          <w:szCs w:val="24"/>
+        </w:rPr>
+      </w:pPr>
+    </w:p>
+    <w:p>
+      <w:pPr>
+        <w:rPr>
+          <w:sz w:val="24"/>
+          <w:szCs w:val="24"/>
+        </w:rPr>
+      </w:pPr>
+    </w:p>
+    <w:p/>
+    <w:p>
+      <w:r>
+        <w:t>JS revise [working</w:t>
+      </w:r>
+      <w:proofErr w:type="gramStart"/>
+      <w:r>
+        <w:t>] ,</w:t>
+      </w:r>
+      <w:proofErr w:type="gramEnd"/>
+      <w:r>
+        <w:t xml:space="preserve"> JS </w:t>
+      </w:r>
+      <w:proofErr w:type="spellStart"/>
+      <w:r>
+        <w:t>MachineCoding</w:t>
+      </w:r>
+      <w:proofErr w:type="spellEnd"/>
+      <w:r>
+        <w:t xml:space="preserve"> [working], </w:t>
+      </w:r>
+      <w:proofErr w:type="spellStart"/>
+      <w:r>
+        <w:t>JSQuestions</w:t>
+      </w:r>
+      <w:proofErr w:type="spellEnd"/>
+      <w:r>
+        <w:t xml:space="preserve"> [working], JS Interview Prep, </w:t>
+      </w:r>
+      <w:proofErr w:type="spellStart"/>
+      <w:r>
+        <w:t>FrontEndS</w:t>
+      </w:r>
+      <w:r>
+        <w:t>ystem</w:t>
+      </w:r>
+      <w:r>
+        <w:t>D</w:t>
+      </w:r>
+      <w:proofErr w:type="spellEnd"/>
+      <w:r>
+        <w:t xml:space="preserve"> , UI Technologies , Projects Do[working]</w:t>
+      </w:r>
+    </w:p>
+    <w:p>
+      <w:pPr>
+        <w:rPr>
+          <w:sz w:val="24"/>
+          <w:szCs w:val="24"/>
+        </w:rPr>
+      </w:pPr>
+      <w:r>
+        <w:rPr>
+          <w:sz w:val="24"/>
+          <w:szCs w:val="24"/>
+        </w:rPr>
+        <w:t xml:space="preserve">Next Month – Machine </w:t>
+      </w:r>
+      <w:proofErr w:type="gramStart"/>
+      <w:r>
+        <w:rPr>
+          <w:sz w:val="24"/>
+          <w:szCs w:val="24"/>
+        </w:rPr>
+        <w:t>Coding ,</w:t>
+      </w:r>
+      <w:proofErr w:type="gramEnd"/>
+      <w:r>
+        <w:rPr>
+          <w:sz w:val="24"/>
+          <w:szCs w:val="24"/>
+        </w:rPr>
+        <w:t xml:space="preserve"> React , JS Ques , React Ques , UI Technologies , Interview </w:t>
+      </w:r>
+      <w:proofErr w:type="spellStart"/>
+      <w:r>
+        <w:rPr>
+          <w:sz w:val="24"/>
+          <w:szCs w:val="24"/>
+        </w:rPr>
+        <w:t>Vidoes</w:t>
+      </w:r>
+      <w:proofErr w:type="spellEnd"/>
+      <w:r>
+        <w:rPr>
+          <w:sz w:val="24"/>
+          <w:szCs w:val="24"/>
+        </w:rPr>
+        <w:t xml:space="preserve"> , Project -2</w:t>
+      </w:r>
+      <w:r>
+        <w:rPr>
+          <w:sz w:val="24"/>
+          <w:szCs w:val="24"/>
+        </w:rPr>
+        <w:t xml:space="preserve"> , </w:t>
+      </w:r>
+      <w:proofErr w:type="spellStart"/>
+      <w:r>
+        <w:rPr>
+          <w:sz w:val="24"/>
+          <w:szCs w:val="24"/>
+        </w:rPr>
+        <w:t>InterviewVideos,QuestionInsta</w:t>
+      </w:r>
+      <w:proofErr w:type="spellEnd"/>
+    </w:p>
+    <w:p>
+      <w:pPr>
+        <w:rPr>
+          <w:sz w:val="24"/>
+          <w:szCs w:val="24"/>
+        </w:rPr>
+      </w:pPr>
+      <w:r>
+        <w:rPr>
+          <w:sz w:val="24"/>
+          <w:szCs w:val="24"/>
+        </w:rPr>
+        <w:t xml:space="preserve">DSA ---- 1 ques </w:t>
+      </w:r>
+      <w:proofErr w:type="gramStart"/>
+      <w:r>
+        <w:rPr>
+          <w:sz w:val="24"/>
+          <w:szCs w:val="24"/>
+        </w:rPr>
+        <w:t>TUF ,</w:t>
+      </w:r>
+      <w:proofErr w:type="gramEnd"/>
+      <w:r>
+        <w:rPr>
+          <w:sz w:val="24"/>
+          <w:szCs w:val="24"/>
+        </w:rPr>
+        <w:t xml:space="preserve"> 1 ques </w:t>
+      </w:r>
+      <w:proofErr w:type="spellStart"/>
+      <w:r>
+        <w:rPr>
+          <w:sz w:val="24"/>
+          <w:szCs w:val="24"/>
+        </w:rPr>
+        <w:t>Leetcode</w:t>
+      </w:r>
+      <w:proofErr w:type="spellEnd"/>
+      <w:r>
+        <w:rPr>
+          <w:sz w:val="24"/>
+          <w:szCs w:val="24"/>
+        </w:rPr>
+        <w:t xml:space="preserve"> daily ,  2 ques DSA sheet</w:t>
+      </w:r>
     </w:p>
     <w:p>
       <w:pPr>
@@ -1994,6 +2989,92 @@
       </w:pPr>
     </w:lvl>
   </w:abstractNum>
+  <w:abstractNum w:abstractNumId="3" w15:restartNumberingAfterBreak="0">
+    <w:nsid w:val="7EAB4370"/>
+    <w:multiLevelType w:val="hybridMultilevel"/>
+    <w:tmpl w:val="BB5C6218"/>
+    <w:lvl w:ilvl="0" w:tplc="4009000F">
+      <w:start w:val="1"/>
+      <w:numFmt w:val="decimal"/>
+      <w:lvlText w:val="%1."/>
+      <w:lvlJc w:val="left"/>
+      <w:pPr>
+        <w:ind w:left="720" w:hanging="360"/>
+      </w:pPr>
+    </w:lvl>
+    <w:lvl w:ilvl="1" w:tplc="40090019">
+      <w:start w:val="1"/>
+      <w:numFmt w:val="lowerLetter"/>
+      <w:lvlText w:val="%2."/>
+      <w:lvlJc w:val="left"/>
+      <w:pPr>
+        <w:ind w:left="1440" w:hanging="360"/>
+      </w:pPr>
+    </w:lvl>
+    <w:lvl w:ilvl="2" w:tplc="4009001B" w:tentative="1">
+      <w:start w:val="1"/>
+      <w:numFmt w:val="lowerRoman"/>
+      <w:lvlText w:val="%3."/>
+      <w:lvlJc w:val="right"/>
+      <w:pPr>
+        <w:ind w:left="2160" w:hanging="180"/>
+      </w:pPr>
+    </w:lvl>
+    <w:lvl w:ilvl="3" w:tplc="4009000F" w:tentative="1">
+      <w:start w:val="1"/>
+      <w:numFmt w:val="decimal"/>
+      <w:lvlText w:val="%4."/>
+      <w:lvlJc w:val="left"/>
+      <w:pPr>
+        <w:ind w:left="2880" w:hanging="360"/>
+      </w:pPr>
+    </w:lvl>
+    <w:lvl w:ilvl="4" w:tplc="40090019" w:tentative="1">
+      <w:start w:val="1"/>
+      <w:numFmt w:val="lowerLetter"/>
+      <w:lvlText w:val="%5."/>
+      <w:lvlJc w:val="left"/>
+      <w:pPr>
+        <w:ind w:left="3600" w:hanging="360"/>
+      </w:pPr>
+    </w:lvl>
+    <w:lvl w:ilvl="5" w:tplc="4009001B" w:tentative="1">
+      <w:start w:val="1"/>
+      <w:numFmt w:val="lowerRoman"/>
+      <w:lvlText w:val="%6."/>
+      <w:lvlJc w:val="right"/>
+      <w:pPr>
+        <w:ind w:left="4320" w:hanging="180"/>
+      </w:pPr>
+    </w:lvl>
+    <w:lvl w:ilvl="6" w:tplc="4009000F" w:tentative="1">
+      <w:start w:val="1"/>
+      <w:numFmt w:val="decimal"/>
+      <w:lvlText w:val="%7."/>
+      <w:lvlJc w:val="left"/>
+      <w:pPr>
+        <w:ind w:left="5040" w:hanging="360"/>
+      </w:pPr>
+    </w:lvl>
+    <w:lvl w:ilvl="7" w:tplc="40090019" w:tentative="1">
+      <w:start w:val="1"/>
+      <w:numFmt w:val="lowerLetter"/>
+      <w:lvlText w:val="%8."/>
+      <w:lvlJc w:val="left"/>
+      <w:pPr>
+        <w:ind w:left="5760" w:hanging="360"/>
+      </w:pPr>
+    </w:lvl>
+    <w:lvl w:ilvl="8" w:tplc="4009001B" w:tentative="1">
+      <w:start w:val="1"/>
+      <w:numFmt w:val="lowerRoman"/>
+      <w:lvlText w:val="%9."/>
+      <w:lvlJc w:val="right"/>
+      <w:pPr>
+        <w:ind w:left="6480" w:hanging="180"/>
+      </w:pPr>
+    </w:lvl>
+  </w:abstractNum>
   <w:num w:numId="1" w16cid:durableId="1056197109">
     <w:abstractNumId w:val="2"/>
   </w:num>
@@ -2002,6 +3083,9 @@
   </w:num>
   <w:num w:numId="3" w16cid:durableId="881401893">
     <w:abstractNumId w:val="1"/>
+  </w:num>
+  <w:num w:numId="4" w16cid:durableId="823352969">
+    <w:abstractNumId w:val="3"/>
   </w:num>
 </w:numbering>
 </file>
@@ -2406,7 +3490,7 @@
   <w:style w:type="paragraph" w:default="1" w:styleId="Normal">
     <w:name w:val="Normal"/>
     <w:qFormat/>
-    <w:rsid w:val="005E5596"/>
+    <w:rsid w:val="00D52E18"/>
   </w:style>
   <w:style w:type="character" w:default="1" w:styleId="DefaultParagraphFont">
     <w:name w:val="Default Paragraph Font"/>

</xml_diff>